<commit_message>
Report of this project
</commit_message>
<xml_diff>
--- a/hw3/hw3_0716304.docx
+++ b/hw3/hw3_0716304.docx
@@ -299,268 +299,6 @@
             <wp:extent cx="3036627" cy="1599475"/>
             <wp:effectExtent l="0" t="0" r="0" b="1270"/>
             <wp:docPr id="7" name="圖片 7"/>
-            <wp:cNvGraphicFramePr>
-              <a:graphicFrameLocks xmlns:a="http://schemas.openxmlformats.org/drawingml/2006/main" noChangeAspect="1"/>
-            </wp:cNvGraphicFramePr>
-            <a:graphic xmlns:a="http://schemas.openxmlformats.org/drawingml/2006/main">
-              <a:graphicData uri="http://schemas.openxmlformats.org/drawingml/2006/picture">
-                <pic:pic xmlns:pic="http://schemas.openxmlformats.org/drawingml/2006/picture">
-                  <pic:nvPicPr>
-                    <pic:cNvPr id="1" name=""/>
-                    <pic:cNvPicPr/>
-                  </pic:nvPicPr>
-                  <pic:blipFill>
-                    <a:blip r:embed="rId4"/>
-                    <a:stretch>
-                      <a:fillRect/>
-                    </a:stretch>
-                  </pic:blipFill>
-                  <pic:spPr>
-                    <a:xfrm>
-                      <a:off x="0" y="0"/>
-                      <a:ext cx="3079645" cy="1622134"/>
-                    </a:xfrm>
-                    <a:prstGeom prst="rect">
-                      <a:avLst/>
-                    </a:prstGeom>
-                  </pic:spPr>
-                </pic:pic>
-              </a:graphicData>
-            </a:graphic>
-          </wp:inline>
-        </w:drawing>
-      </w:r>
-    </w:p>
-    <w:p>
-      <w:pPr>
-        <w:ind w:firstLine="480"/>
-        <w:jc w:val="center"/>
-        <w:rPr>
-          <w:rFonts w:ascii="MS UI Gothic" w:hAnsi="MS UI Gothic"/>
-        </w:rPr>
-      </w:pPr>
-    </w:p>
-    <w:p>
-      <w:pPr>
-        <w:ind w:firstLine="480"/>
-      </w:pPr>
-      <w:r>
-        <w:t>In the figure above, b</w:t>
-      </w:r>
-      <w:r>
-        <w:t xml:space="preserve">lue nodes correspond to nodes that Pacman controls and can decide what action to take, </w:t>
-      </w:r>
-      <w:r>
-        <w:rPr>
-          <w:rFonts w:hint="eastAsia"/>
-        </w:rPr>
-        <w:t>w</w:t>
-      </w:r>
-      <w:r>
-        <w:t xml:space="preserve">hich will pick the choice with the max value, </w:t>
-      </w:r>
-      <w:r>
-        <w:t>while red nodes correspond to ghost-controlled nodes</w:t>
-      </w:r>
-      <w:r>
-        <w:t>, which will pick the minimum</w:t>
-      </w:r>
-      <w:r>
-        <w:t xml:space="preserve">. </w:t>
-      </w:r>
-      <w:r>
-        <w:t>Now let’s</w:t>
-      </w:r>
-      <w:r>
-        <w:t xml:space="preserve"> move onto the second depth of the tree</w:t>
-      </w:r>
-      <w:r>
-        <w:t xml:space="preserve"> in the figure above</w:t>
-      </w:r>
-      <w:r>
-        <w:t>.</w:t>
-      </w:r>
-    </w:p>
-    <w:p>
-      <w:pPr>
-        <w:ind w:firstLine="480"/>
-        <w:jc w:val="center"/>
-        <w:rPr>
-          <w:rFonts w:ascii="MS UI Gothic" w:hAnsi="MS UI Gothic"/>
-        </w:rPr>
-      </w:pPr>
-    </w:p>
-    <w:p>
-      <w:pPr>
-        <w:ind w:firstLine="480"/>
-        <w:jc w:val="center"/>
-        <w:rPr>
-          <w:rFonts w:ascii="MS UI Gothic" w:hAnsi="MS UI Gothic"/>
-        </w:rPr>
-      </w:pPr>
-      <w:r>
-        <w:rPr>
-          <w:rFonts w:ascii="MS UI Gothic" w:eastAsia="MS UI Gothic" w:hAnsi="MS UI Gothic"/>
-          <w:noProof/>
-        </w:rPr>
-        <w:drawing>
-          <wp:inline distT="0" distB="0" distL="0" distR="0" wp14:anchorId="455C2144" wp14:editId="7A751075">
-            <wp:extent cx="3310829" cy="1201003"/>
-            <wp:effectExtent l="0" t="0" r="4445" b="0"/>
-            <wp:docPr id="1" name="圖片 1"/>
-            <wp:cNvGraphicFramePr>
-              <a:graphicFrameLocks xmlns:a="http://schemas.openxmlformats.org/drawingml/2006/main" noChangeAspect="1"/>
-            </wp:cNvGraphicFramePr>
-            <a:graphic xmlns:a="http://schemas.openxmlformats.org/drawingml/2006/main">
-              <a:graphicData uri="http://schemas.openxmlformats.org/drawingml/2006/picture">
-                <pic:pic xmlns:pic="http://schemas.openxmlformats.org/drawingml/2006/picture">
-                  <pic:nvPicPr>
-                    <pic:cNvPr id="1" name=""/>
-                    <pic:cNvPicPr/>
-                  </pic:nvPicPr>
-                  <pic:blipFill>
-                    <a:blip r:embed="rId5"/>
-                    <a:stretch>
-                      <a:fillRect/>
-                    </a:stretch>
-                  </pic:blipFill>
-                  <pic:spPr>
-                    <a:xfrm>
-                      <a:off x="0" y="0"/>
-                      <a:ext cx="3419706" cy="1240498"/>
-                    </a:xfrm>
-                    <a:prstGeom prst="rect">
-                      <a:avLst/>
-                    </a:prstGeom>
-                  </pic:spPr>
-                </pic:pic>
-              </a:graphicData>
-            </a:graphic>
-          </wp:inline>
-        </w:drawing>
-      </w:r>
-    </w:p>
-    <w:p>
-      <w:pPr>
-        <w:ind w:firstLine="480"/>
-        <w:jc w:val="center"/>
-        <w:rPr>
-          <w:rFonts w:ascii="MS UI Gothic" w:hAnsi="MS UI Gothic"/>
-        </w:rPr>
-      </w:pPr>
-    </w:p>
-    <w:p>
-      <w:r>
-        <w:rPr>
-          <w:rFonts w:ascii="MS UI Gothic" w:hAnsi="MS UI Gothic"/>
-        </w:rPr>
-        <w:tab/>
-        <w:t xml:space="preserve">As we can observe from the figure above, the blue Pacman nodes </w:t>
-      </w:r>
-      <w:r>
-        <w:rPr>
-          <w:rFonts w:ascii="MS UI Gothic" w:hAnsi="MS UI Gothic"/>
-        </w:rPr>
-        <w:t xml:space="preserve">chose the option with the max value, which Pacman believes to be the best choice. </w:t>
-      </w:r>
-      <w:r>
-        <w:t>The minimax algorithm only maximizes over the children of nodes controlled by Pacman, while minimizing over the children of nodes controlled by ghosts.</w:t>
-      </w:r>
-      <w:r>
-        <w:t xml:space="preserve"> </w:t>
-      </w:r>
-      <w:r>
-        <w:t xml:space="preserve">Hence, the two ghost nodes above have values of </w:t>
-      </w:r>
-      <w:proofErr w:type="gramStart"/>
-      <w:r>
-        <w:t>min(</w:t>
-      </w:r>
-      <w:proofErr w:type="gramEnd"/>
-      <w:r>
-        <w:t xml:space="preserve">−8,−5) = −8 and min(−10,+8) = −10 respectively. Correspondingly, the root node controlled by Pacman has a value of </w:t>
-      </w:r>
-      <w:proofErr w:type="gramStart"/>
-      <w:r>
-        <w:t>max(</w:t>
-      </w:r>
-      <w:proofErr w:type="gramEnd"/>
-      <w:r>
-        <w:t>−8,−10) = −8. As a result, the Pacman will get -8 as the score of this game.</w:t>
-      </w:r>
-    </w:p>
-    <w:p/>
-    <w:p>
-      <w:pPr>
-        <w:rPr>
-          <w:rFonts w:ascii="MS UI Gothic" w:hAnsi="MS UI Gothic"/>
-        </w:rPr>
-      </w:pPr>
-      <w:r>
-        <w:rPr>
-          <w:rFonts w:ascii="MS UI Gothic" w:hAnsi="MS UI Gothic"/>
-        </w:rPr>
-        <w:tab/>
-        <w:t xml:space="preserve">However, if I was the Pacman in this game, I will mot be satisfied, since </w:t>
-      </w:r>
-      <w:r>
-        <w:rPr>
-          <w:rFonts w:ascii="MS UI Gothic" w:hAnsi="MS UI Gothic"/>
-        </w:rPr>
-        <w:t>I knew that I could have get +8 as my final score, if I chose the right way. Hence, we will need to have the Pacman put some bet to move to way which is not so straightforward and will take some risks correspondingly.</w:t>
-      </w:r>
-    </w:p>
-    <w:p>
-      <w:pPr>
-        <w:rPr>
-          <w:rFonts w:ascii="MS UI Gothic" w:hAnsi="MS UI Gothic"/>
-        </w:rPr>
-      </w:pPr>
-    </w:p>
-    <w:p>
-      <w:pPr>
-        <w:rPr>
-          <w:rFonts w:ascii="MS UI Gothic" w:hAnsi="MS UI Gothic"/>
-        </w:rPr>
-      </w:pPr>
-      <w:r>
-        <w:rPr>
-          <w:rFonts w:ascii="MS UI Gothic" w:hAnsi="MS UI Gothic"/>
-        </w:rPr>
-        <w:tab/>
-        <w:t>When implementing the Minimax algorithm, I found it kind</w:t>
-      </w:r>
-      <w:r>
-        <w:rPr>
-          <w:rFonts w:ascii="MS UI Gothic" w:hAnsi="MS UI Gothic"/>
-        </w:rPr>
-        <w:t xml:space="preserve"> of similar to DFS (Deep First Search), which they both start with the leftmost terminal node and all the way to the right of the game tree. Basically, I followed the pseudocode found on a website of UC Berkeley in the figure below.</w:t>
-      </w:r>
-    </w:p>
-    <w:p>
-      <w:pPr>
-        <w:rPr>
-          <w:rFonts w:ascii="MS UI Gothic" w:hAnsi="MS UI Gothic"/>
-        </w:rPr>
-      </w:pPr>
-    </w:p>
-    <w:p>
-      <w:pPr>
-        <w:jc w:val="center"/>
-        <w:rPr>
-          <w:rFonts w:ascii="MS UI Gothic" w:hAnsi="MS UI Gothic"/>
-        </w:rPr>
-      </w:pPr>
-      <w:r>
-        <w:rPr>
-          <w:rFonts w:ascii="MS UI Gothic" w:hAnsi="MS UI Gothic"/>
-          <w:noProof/>
-        </w:rPr>
-        <w:drawing>
-          <wp:inline distT="0" distB="0" distL="0" distR="0" wp14:anchorId="208F8B28" wp14:editId="6F979EC2">
-            <wp:extent cx="4865427" cy="2119911"/>
-            <wp:effectExtent l="0" t="0" r="0" b="0"/>
-            <wp:docPr id="8" name="圖片 8"/>
             <wp:cNvGraphicFramePr>
               <a:graphicFrameLocks xmlns:a="http://schemas.openxmlformats.org/drawingml/2006/main" noChangeAspect="1"/>
             </wp:cNvGraphicFramePr>
@@ -580,7 +318,7 @@
                   <pic:spPr>
                     <a:xfrm>
                       <a:off x="0" y="0"/>
-                      <a:ext cx="4885792" cy="2128784"/>
+                      <a:ext cx="3079645" cy="1622134"/>
                     </a:xfrm>
                     <a:prstGeom prst="rect">
                       <a:avLst/>
@@ -595,21 +333,81 @@
     </w:p>
     <w:p>
       <w:pPr>
-        <w:rPr>
-          <w:rFonts w:ascii="MS UI Gothic" w:hAnsi="MS UI Gothic"/>
-        </w:rPr>
-      </w:pPr>
-      <w:r>
-        <w:rPr>
-          <w:rFonts w:ascii="MS UI Gothic" w:hAnsi="MS UI Gothic"/>
+        <w:ind w:firstLine="480"/>
+        <w:jc w:val="center"/>
+        <w:rPr>
+          <w:rFonts w:ascii="MS UI Gothic" w:hAnsi="MS UI Gothic"/>
+        </w:rPr>
+      </w:pPr>
+    </w:p>
+    <w:p>
+      <w:pPr>
+        <w:ind w:firstLine="480"/>
+      </w:pPr>
+      <w:r>
+        <w:t>In the figure above, b</w:t>
+      </w:r>
+      <w:r>
+        <w:t xml:space="preserve">lue nodes correspond to nodes that Pacman controls and can decide what action to take, </w:t>
+      </w:r>
+      <w:r>
+        <w:rPr>
+          <w:rFonts w:hint="eastAsia"/>
+        </w:rPr>
+        <w:t>w</w:t>
+      </w:r>
+      <w:r>
+        <w:t xml:space="preserve">hich will pick the choice with the max value, </w:t>
+      </w:r>
+      <w:r>
+        <w:t>while red nodes correspond to ghost-controlled nodes</w:t>
+      </w:r>
+      <w:r>
+        <w:t>, which will pick the minimum</w:t>
+      </w:r>
+      <w:r>
+        <w:t xml:space="preserve">. </w:t>
+      </w:r>
+      <w:r>
+        <w:t>Now let’s</w:t>
+      </w:r>
+      <w:r>
+        <w:t xml:space="preserve"> move onto the second depth of the tree</w:t>
+      </w:r>
+      <w:r>
+        <w:t xml:space="preserve"> in the figure above</w:t>
+      </w:r>
+      <w:r>
+        <w:t>.</w:t>
+      </w:r>
+    </w:p>
+    <w:p>
+      <w:pPr>
+        <w:ind w:firstLine="480"/>
+        <w:jc w:val="center"/>
+        <w:rPr>
+          <w:rFonts w:ascii="MS UI Gothic" w:hAnsi="MS UI Gothic"/>
+        </w:rPr>
+      </w:pPr>
+    </w:p>
+    <w:p>
+      <w:pPr>
+        <w:ind w:firstLine="480"/>
+        <w:jc w:val="center"/>
+        <w:rPr>
+          <w:rFonts w:ascii="MS UI Gothic" w:hAnsi="MS UI Gothic"/>
+        </w:rPr>
+      </w:pPr>
+      <w:r>
+        <w:rPr>
+          <w:rFonts w:ascii="MS UI Gothic" w:eastAsia="MS UI Gothic" w:hAnsi="MS UI Gothic"/>
           <w:noProof/>
         </w:rPr>
-        <w:lastRenderedPageBreak/>
         <w:drawing>
-          <wp:inline distT="0" distB="0" distL="0" distR="0" wp14:anchorId="22684B06" wp14:editId="6B8EBE32">
-            <wp:extent cx="5274310" cy="4288790"/>
-            <wp:effectExtent l="0" t="0" r="2540" b="0"/>
-            <wp:docPr id="9" name="圖片 9"/>
+          <wp:inline distT="0" distB="0" distL="0" distR="0" wp14:anchorId="455C2144" wp14:editId="7A751075">
+            <wp:extent cx="3310829" cy="1201003"/>
+            <wp:effectExtent l="0" t="0" r="4445" b="0"/>
+            <wp:docPr id="1" name="圖片 1"/>
             <wp:cNvGraphicFramePr>
               <a:graphicFrameLocks xmlns:a="http://schemas.openxmlformats.org/drawingml/2006/main" noChangeAspect="1"/>
             </wp:cNvGraphicFramePr>
@@ -629,6 +427,208 @@
                   <pic:spPr>
                     <a:xfrm>
                       <a:off x="0" y="0"/>
+                      <a:ext cx="3419706" cy="1240498"/>
+                    </a:xfrm>
+                    <a:prstGeom prst="rect">
+                      <a:avLst/>
+                    </a:prstGeom>
+                  </pic:spPr>
+                </pic:pic>
+              </a:graphicData>
+            </a:graphic>
+          </wp:inline>
+        </w:drawing>
+      </w:r>
+    </w:p>
+    <w:p>
+      <w:pPr>
+        <w:ind w:firstLine="480"/>
+        <w:jc w:val="center"/>
+        <w:rPr>
+          <w:rFonts w:ascii="MS UI Gothic" w:hAnsi="MS UI Gothic"/>
+        </w:rPr>
+      </w:pPr>
+    </w:p>
+    <w:p>
+      <w:r>
+        <w:rPr>
+          <w:rFonts w:ascii="MS UI Gothic" w:hAnsi="MS UI Gothic"/>
+        </w:rPr>
+        <w:tab/>
+        <w:t xml:space="preserve">As we can observe from the figure above, the blue Pacman nodes </w:t>
+      </w:r>
+      <w:r>
+        <w:rPr>
+          <w:rFonts w:ascii="MS UI Gothic" w:hAnsi="MS UI Gothic"/>
+        </w:rPr>
+        <w:t xml:space="preserve">chose the option with the max value, which Pacman believes to be the best choice. </w:t>
+      </w:r>
+      <w:r>
+        <w:t>The minimax algorithm only maximizes over the children of nodes controlled by Pacman, while minimizing over the children of nodes controlled by ghosts.</w:t>
+      </w:r>
+      <w:r>
+        <w:t xml:space="preserve"> </w:t>
+      </w:r>
+      <w:r>
+        <w:t xml:space="preserve">Hence, the two ghost nodes above have values of </w:t>
+      </w:r>
+      <w:proofErr w:type="gramStart"/>
+      <w:r>
+        <w:t>min(</w:t>
+      </w:r>
+      <w:proofErr w:type="gramEnd"/>
+      <w:r>
+        <w:t xml:space="preserve">−8,−5) = −8 and min(−10,+8) = −10 respectively. Correspondingly, the root node controlled by Pacman has a value of </w:t>
+      </w:r>
+      <w:proofErr w:type="gramStart"/>
+      <w:r>
+        <w:t>max(</w:t>
+      </w:r>
+      <w:proofErr w:type="gramEnd"/>
+      <w:r>
+        <w:t>−8,−10) = −8. As a result, the Pacman will get -8 as the score of this game.</w:t>
+      </w:r>
+    </w:p>
+    <w:p/>
+    <w:p>
+      <w:pPr>
+        <w:rPr>
+          <w:rFonts w:ascii="MS UI Gothic" w:hAnsi="MS UI Gothic"/>
+        </w:rPr>
+      </w:pPr>
+      <w:r>
+        <w:rPr>
+          <w:rFonts w:ascii="MS UI Gothic" w:hAnsi="MS UI Gothic"/>
+        </w:rPr>
+        <w:tab/>
+        <w:t xml:space="preserve">However, if I was the Pacman in this game, I will mot be satisfied, since </w:t>
+      </w:r>
+      <w:r>
+        <w:rPr>
+          <w:rFonts w:ascii="MS UI Gothic" w:hAnsi="MS UI Gothic"/>
+        </w:rPr>
+        <w:t>I knew that I could have get +8 as my final score, if I chose the right way. Hence, we will need to have the Pacman put some bet to move to way which is not so straightforward and will take some risks correspondingly.</w:t>
+      </w:r>
+    </w:p>
+    <w:p>
+      <w:pPr>
+        <w:rPr>
+          <w:rFonts w:ascii="MS UI Gothic" w:hAnsi="MS UI Gothic"/>
+        </w:rPr>
+      </w:pPr>
+    </w:p>
+    <w:p>
+      <w:pPr>
+        <w:rPr>
+          <w:rFonts w:ascii="MS UI Gothic" w:hAnsi="MS UI Gothic"/>
+        </w:rPr>
+      </w:pPr>
+      <w:r>
+        <w:rPr>
+          <w:rFonts w:ascii="MS UI Gothic" w:hAnsi="MS UI Gothic"/>
+        </w:rPr>
+        <w:tab/>
+        <w:t>When implementing the Minimax algorithm, I found it kind</w:t>
+      </w:r>
+      <w:r>
+        <w:rPr>
+          <w:rFonts w:ascii="MS UI Gothic" w:hAnsi="MS UI Gothic"/>
+        </w:rPr>
+        <w:t xml:space="preserve"> of similar to DFS (Deep First Search), which they both start with the leftmost terminal node and all the way to the right of the game tree. Basically, I followed the pseudocode found on a website of UC Berkeley in the figure below.</w:t>
+      </w:r>
+    </w:p>
+    <w:p>
+      <w:pPr>
+        <w:rPr>
+          <w:rFonts w:ascii="MS UI Gothic" w:hAnsi="MS UI Gothic"/>
+        </w:rPr>
+      </w:pPr>
+    </w:p>
+    <w:p>
+      <w:pPr>
+        <w:jc w:val="center"/>
+        <w:rPr>
+          <w:rFonts w:ascii="MS UI Gothic" w:hAnsi="MS UI Gothic"/>
+        </w:rPr>
+      </w:pPr>
+      <w:r>
+        <w:rPr>
+          <w:rFonts w:ascii="MS UI Gothic" w:hAnsi="MS UI Gothic"/>
+          <w:noProof/>
+        </w:rPr>
+        <w:drawing>
+          <wp:inline distT="0" distB="0" distL="0" distR="0" wp14:anchorId="208F8B28" wp14:editId="6F979EC2">
+            <wp:extent cx="4865427" cy="2119911"/>
+            <wp:effectExtent l="0" t="0" r="0" b="0"/>
+            <wp:docPr id="8" name="圖片 8"/>
+            <wp:cNvGraphicFramePr>
+              <a:graphicFrameLocks xmlns:a="http://schemas.openxmlformats.org/drawingml/2006/main" noChangeAspect="1"/>
+            </wp:cNvGraphicFramePr>
+            <a:graphic xmlns:a="http://schemas.openxmlformats.org/drawingml/2006/main">
+              <a:graphicData uri="http://schemas.openxmlformats.org/drawingml/2006/picture">
+                <pic:pic xmlns:pic="http://schemas.openxmlformats.org/drawingml/2006/picture">
+                  <pic:nvPicPr>
+                    <pic:cNvPr id="1" name=""/>
+                    <pic:cNvPicPr/>
+                  </pic:nvPicPr>
+                  <pic:blipFill>
+                    <a:blip r:embed="rId8"/>
+                    <a:stretch>
+                      <a:fillRect/>
+                    </a:stretch>
+                  </pic:blipFill>
+                  <pic:spPr>
+                    <a:xfrm>
+                      <a:off x="0" y="0"/>
+                      <a:ext cx="4885792" cy="2128784"/>
+                    </a:xfrm>
+                    <a:prstGeom prst="rect">
+                      <a:avLst/>
+                    </a:prstGeom>
+                  </pic:spPr>
+                </pic:pic>
+              </a:graphicData>
+            </a:graphic>
+          </wp:inline>
+        </w:drawing>
+      </w:r>
+    </w:p>
+    <w:p>
+      <w:pPr>
+        <w:rPr>
+          <w:rFonts w:ascii="MS UI Gothic" w:hAnsi="MS UI Gothic"/>
+        </w:rPr>
+      </w:pPr>
+      <w:r>
+        <w:rPr>
+          <w:rFonts w:ascii="MS UI Gothic" w:hAnsi="MS UI Gothic"/>
+          <w:noProof/>
+        </w:rPr>
+        <w:lastRenderedPageBreak/>
+        <w:drawing>
+          <wp:inline distT="0" distB="0" distL="0" distR="0" wp14:anchorId="22684B06" wp14:editId="6B8EBE32">
+            <wp:extent cx="5274310" cy="4288790"/>
+            <wp:effectExtent l="0" t="0" r="2540" b="0"/>
+            <wp:docPr id="9" name="圖片 9"/>
+            <wp:cNvGraphicFramePr>
+              <a:graphicFrameLocks xmlns:a="http://schemas.openxmlformats.org/drawingml/2006/main" noChangeAspect="1"/>
+            </wp:cNvGraphicFramePr>
+            <a:graphic xmlns:a="http://schemas.openxmlformats.org/drawingml/2006/main">
+              <a:graphicData uri="http://schemas.openxmlformats.org/drawingml/2006/picture">
+                <pic:pic xmlns:pic="http://schemas.openxmlformats.org/drawingml/2006/picture">
+                  <pic:nvPicPr>
+                    <pic:cNvPr id="1" name=""/>
+                    <pic:cNvPicPr/>
+                  </pic:nvPicPr>
+                  <pic:blipFill>
+                    <a:blip r:embed="rId9"/>
+                    <a:stretch>
+                      <a:fillRect/>
+                    </a:stretch>
+                  </pic:blipFill>
+                  <pic:spPr>
+                    <a:xfrm>
+                      <a:off x="0" y="0"/>
                       <a:ext cx="5274310" cy="4288790"/>
                     </a:xfrm>
                     <a:prstGeom prst="rect">
@@ -818,7 +818,7 @@
                     <pic:cNvPicPr/>
                   </pic:nvPicPr>
                   <pic:blipFill rotWithShape="1">
-                    <a:blip r:embed="rId8"/>
+                    <a:blip r:embed="rId10"/>
                     <a:srcRect b="53777"/>
                     <a:stretch/>
                   </pic:blipFill>
@@ -1099,7 +1099,7 @@
                     <pic:cNvPicPr/>
                   </pic:nvPicPr>
                   <pic:blipFill rotWithShape="1">
-                    <a:blip r:embed="rId8"/>
+                    <a:blip r:embed="rId10"/>
                     <a:srcRect t="49715"/>
                     <a:stretch/>
                   </pic:blipFill>
@@ -1465,7 +1465,7 @@
                     <pic:cNvPicPr/>
                   </pic:nvPicPr>
                   <pic:blipFill>
-                    <a:blip r:embed="rId9"/>
+                    <a:blip r:embed="rId11"/>
                     <a:stretch>
                       <a:fillRect/>
                     </a:stretch>
@@ -1503,109 +1503,6 @@
             <wp:extent cx="1825916" cy="1651380"/>
             <wp:effectExtent l="0" t="0" r="3175" b="6350"/>
             <wp:docPr id="5" name="圖片 5"/>
-            <wp:cNvGraphicFramePr>
-              <a:graphicFrameLocks xmlns:a="http://schemas.openxmlformats.org/drawingml/2006/main" noChangeAspect="1"/>
-            </wp:cNvGraphicFramePr>
-            <a:graphic xmlns:a="http://schemas.openxmlformats.org/drawingml/2006/main">
-              <a:graphicData uri="http://schemas.openxmlformats.org/drawingml/2006/picture">
-                <pic:pic xmlns:pic="http://schemas.openxmlformats.org/drawingml/2006/picture">
-                  <pic:nvPicPr>
-                    <pic:cNvPr id="1" name=""/>
-                    <pic:cNvPicPr/>
-                  </pic:nvPicPr>
-                  <pic:blipFill>
-                    <a:blip r:embed="rId10"/>
-                    <a:stretch>
-                      <a:fillRect/>
-                    </a:stretch>
-                  </pic:blipFill>
-                  <pic:spPr>
-                    <a:xfrm>
-                      <a:off x="0" y="0"/>
-                      <a:ext cx="1842876" cy="1666719"/>
-                    </a:xfrm>
-                    <a:prstGeom prst="rect">
-                      <a:avLst/>
-                    </a:prstGeom>
-                  </pic:spPr>
-                </pic:pic>
-              </a:graphicData>
-            </a:graphic>
-          </wp:inline>
-        </w:drawing>
-      </w:r>
-    </w:p>
-    <w:p>
-      <w:pPr>
-        <w:rPr>
-          <w:rFonts w:ascii="MS UI Gothic" w:hAnsi="MS UI Gothic"/>
-        </w:rPr>
-      </w:pPr>
-    </w:p>
-    <w:p>
-      <w:pPr>
-        <w:rPr>
-          <w:rFonts w:ascii="MS UI Gothic" w:hAnsi="MS UI Gothic"/>
-        </w:rPr>
-      </w:pPr>
-      <w:r>
-        <w:rPr>
-          <w:rFonts w:ascii="MS UI Gothic" w:hAnsi="MS UI Gothic"/>
-          <w:noProof/>
-        </w:rPr>
-        <w:drawing>
-          <wp:inline distT="0" distB="0" distL="0" distR="0" wp14:anchorId="57FD4EB9" wp14:editId="509FD8A2">
-            <wp:extent cx="5274310" cy="293370"/>
-            <wp:effectExtent l="0" t="0" r="2540" b="0"/>
-            <wp:docPr id="2" name="圖片 2"/>
-            <wp:cNvGraphicFramePr>
-              <a:graphicFrameLocks xmlns:a="http://schemas.openxmlformats.org/drawingml/2006/main" noChangeAspect="1"/>
-            </wp:cNvGraphicFramePr>
-            <a:graphic xmlns:a="http://schemas.openxmlformats.org/drawingml/2006/main">
-              <a:graphicData uri="http://schemas.openxmlformats.org/drawingml/2006/picture">
-                <pic:pic xmlns:pic="http://schemas.openxmlformats.org/drawingml/2006/picture">
-                  <pic:nvPicPr>
-                    <pic:cNvPr id="1" name=""/>
-                    <pic:cNvPicPr/>
-                  </pic:nvPicPr>
-                  <pic:blipFill>
-                    <a:blip r:embed="rId11"/>
-                    <a:stretch>
-                      <a:fillRect/>
-                    </a:stretch>
-                  </pic:blipFill>
-                  <pic:spPr>
-                    <a:xfrm>
-                      <a:off x="0" y="0"/>
-                      <a:ext cx="5274310" cy="293370"/>
-                    </a:xfrm>
-                    <a:prstGeom prst="rect">
-                      <a:avLst/>
-                    </a:prstGeom>
-                  </pic:spPr>
-                </pic:pic>
-              </a:graphicData>
-            </a:graphic>
-          </wp:inline>
-        </w:drawing>
-      </w:r>
-    </w:p>
-    <w:p>
-      <w:pPr>
-        <w:rPr>
-          <w:rFonts w:ascii="MS UI Gothic" w:hAnsi="MS UI Gothic"/>
-        </w:rPr>
-      </w:pPr>
-      <w:r>
-        <w:rPr>
-          <w:rFonts w:ascii="MS UI Gothic" w:hAnsi="MS UI Gothic"/>
-          <w:noProof/>
-        </w:rPr>
-        <w:drawing>
-          <wp:inline distT="0" distB="0" distL="0" distR="0" wp14:anchorId="6EB35277" wp14:editId="6A46C86B">
-            <wp:extent cx="5274310" cy="782320"/>
-            <wp:effectExtent l="0" t="0" r="2540" b="0"/>
-            <wp:docPr id="3" name="圖片 3"/>
             <wp:cNvGraphicFramePr>
               <a:graphicFrameLocks xmlns:a="http://schemas.openxmlformats.org/drawingml/2006/main" noChangeAspect="1"/>
             </wp:cNvGraphicFramePr>
@@ -1625,6 +1522,109 @@
                   <pic:spPr>
                     <a:xfrm>
                       <a:off x="0" y="0"/>
+                      <a:ext cx="1842876" cy="1666719"/>
+                    </a:xfrm>
+                    <a:prstGeom prst="rect">
+                      <a:avLst/>
+                    </a:prstGeom>
+                  </pic:spPr>
+                </pic:pic>
+              </a:graphicData>
+            </a:graphic>
+          </wp:inline>
+        </w:drawing>
+      </w:r>
+    </w:p>
+    <w:p>
+      <w:pPr>
+        <w:rPr>
+          <w:rFonts w:ascii="MS UI Gothic" w:hAnsi="MS UI Gothic"/>
+        </w:rPr>
+      </w:pPr>
+    </w:p>
+    <w:p>
+      <w:pPr>
+        <w:rPr>
+          <w:rFonts w:ascii="MS UI Gothic" w:hAnsi="MS UI Gothic"/>
+        </w:rPr>
+      </w:pPr>
+      <w:r>
+        <w:rPr>
+          <w:rFonts w:ascii="MS UI Gothic" w:hAnsi="MS UI Gothic"/>
+          <w:noProof/>
+        </w:rPr>
+        <w:drawing>
+          <wp:inline distT="0" distB="0" distL="0" distR="0" wp14:anchorId="57FD4EB9" wp14:editId="509FD8A2">
+            <wp:extent cx="5274310" cy="293370"/>
+            <wp:effectExtent l="0" t="0" r="2540" b="0"/>
+            <wp:docPr id="2" name="圖片 2"/>
+            <wp:cNvGraphicFramePr>
+              <a:graphicFrameLocks xmlns:a="http://schemas.openxmlformats.org/drawingml/2006/main" noChangeAspect="1"/>
+            </wp:cNvGraphicFramePr>
+            <a:graphic xmlns:a="http://schemas.openxmlformats.org/drawingml/2006/main">
+              <a:graphicData uri="http://schemas.openxmlformats.org/drawingml/2006/picture">
+                <pic:pic xmlns:pic="http://schemas.openxmlformats.org/drawingml/2006/picture">
+                  <pic:nvPicPr>
+                    <pic:cNvPr id="1" name=""/>
+                    <pic:cNvPicPr/>
+                  </pic:nvPicPr>
+                  <pic:blipFill>
+                    <a:blip r:embed="rId13"/>
+                    <a:stretch>
+                      <a:fillRect/>
+                    </a:stretch>
+                  </pic:blipFill>
+                  <pic:spPr>
+                    <a:xfrm>
+                      <a:off x="0" y="0"/>
+                      <a:ext cx="5274310" cy="293370"/>
+                    </a:xfrm>
+                    <a:prstGeom prst="rect">
+                      <a:avLst/>
+                    </a:prstGeom>
+                  </pic:spPr>
+                </pic:pic>
+              </a:graphicData>
+            </a:graphic>
+          </wp:inline>
+        </w:drawing>
+      </w:r>
+    </w:p>
+    <w:p>
+      <w:pPr>
+        <w:rPr>
+          <w:rFonts w:ascii="MS UI Gothic" w:hAnsi="MS UI Gothic"/>
+        </w:rPr>
+      </w:pPr>
+      <w:r>
+        <w:rPr>
+          <w:rFonts w:ascii="MS UI Gothic" w:hAnsi="MS UI Gothic"/>
+          <w:noProof/>
+        </w:rPr>
+        <w:drawing>
+          <wp:inline distT="0" distB="0" distL="0" distR="0" wp14:anchorId="6EB35277" wp14:editId="6A46C86B">
+            <wp:extent cx="5274310" cy="782320"/>
+            <wp:effectExtent l="0" t="0" r="2540" b="0"/>
+            <wp:docPr id="3" name="圖片 3"/>
+            <wp:cNvGraphicFramePr>
+              <a:graphicFrameLocks xmlns:a="http://schemas.openxmlformats.org/drawingml/2006/main" noChangeAspect="1"/>
+            </wp:cNvGraphicFramePr>
+            <a:graphic xmlns:a="http://schemas.openxmlformats.org/drawingml/2006/main">
+              <a:graphicData uri="http://schemas.openxmlformats.org/drawingml/2006/picture">
+                <pic:pic xmlns:pic="http://schemas.openxmlformats.org/drawingml/2006/picture">
+                  <pic:nvPicPr>
+                    <pic:cNvPr id="1" name=""/>
+                    <pic:cNvPicPr/>
+                  </pic:nvPicPr>
+                  <pic:blipFill>
+                    <a:blip r:embed="rId14"/>
+                    <a:stretch>
+                      <a:fillRect/>
+                    </a:stretch>
+                  </pic:blipFill>
+                  <pic:spPr>
+                    <a:xfrm>
+                      <a:off x="0" y="0"/>
                       <a:ext cx="5274310" cy="782320"/>
                     </a:xfrm>
                     <a:prstGeom prst="rect">
@@ -1966,7 +1966,7 @@
                     </pic:cNvPicPr>
                   </pic:nvPicPr>
                   <pic:blipFill rotWithShape="1">
-                    <a:blip r:embed="rId13" cstate="print">
+                    <a:blip r:embed="rId15" cstate="print">
                       <a:extLst>
                         <a:ext uri="{28A0092B-C50C-407E-A947-70E740481C1C}">
                           <a14:useLocalDpi xmlns:a14="http://schemas.microsoft.com/office/drawing/2010/main" val="0"/>
@@ -2034,7 +2034,7 @@
                     </pic:cNvPicPr>
                   </pic:nvPicPr>
                   <pic:blipFill rotWithShape="1">
-                    <a:blip r:embed="rId14" cstate="print">
+                    <a:blip r:embed="rId16" cstate="print">
                       <a:extLst>
                         <a:ext uri="{28A0092B-C50C-407E-A947-70E740481C1C}">
                           <a14:useLocalDpi xmlns:a14="http://schemas.microsoft.com/office/drawing/2010/main" val="0"/>
@@ -2232,7 +2232,7 @@
                     <pic:cNvPicPr/>
                   </pic:nvPicPr>
                   <pic:blipFill>
-                    <a:blip r:embed="rId15"/>
+                    <a:blip r:embed="rId17"/>
                     <a:stretch>
                       <a:fillRect/>
                     </a:stretch>
@@ -2271,344 +2271,6 @@
             <wp:extent cx="4599045" cy="4437364"/>
             <wp:effectExtent l="0" t="0" r="0" b="1905"/>
             <wp:docPr id="19" name="圖片 19"/>
-            <wp:cNvGraphicFramePr>
-              <a:graphicFrameLocks xmlns:a="http://schemas.openxmlformats.org/drawingml/2006/main" noChangeAspect="1"/>
-            </wp:cNvGraphicFramePr>
-            <a:graphic xmlns:a="http://schemas.openxmlformats.org/drawingml/2006/main">
-              <a:graphicData uri="http://schemas.openxmlformats.org/drawingml/2006/picture">
-                <pic:pic xmlns:pic="http://schemas.openxmlformats.org/drawingml/2006/picture">
-                  <pic:nvPicPr>
-                    <pic:cNvPr id="1" name=""/>
-                    <pic:cNvPicPr/>
-                  </pic:nvPicPr>
-                  <pic:blipFill>
-                    <a:blip r:embed="rId16"/>
-                    <a:stretch>
-                      <a:fillRect/>
-                    </a:stretch>
-                  </pic:blipFill>
-                  <pic:spPr>
-                    <a:xfrm>
-                      <a:off x="0" y="0"/>
-                      <a:ext cx="4629892" cy="4467126"/>
-                    </a:xfrm>
-                    <a:prstGeom prst="rect">
-                      <a:avLst/>
-                    </a:prstGeom>
-                  </pic:spPr>
-                </pic:pic>
-              </a:graphicData>
-            </a:graphic>
-          </wp:inline>
-        </w:drawing>
-      </w:r>
-    </w:p>
-    <w:p>
-      <w:pPr>
-        <w:jc w:val="center"/>
-        <w:rPr>
-          <w:rFonts w:ascii="MS UI Gothic" w:hAnsi="MS UI Gothic"/>
-        </w:rPr>
-      </w:pPr>
-      <w:r>
-        <w:rPr>
-          <w:rFonts w:ascii="MS UI Gothic" w:hAnsi="MS UI Gothic"/>
-          <w:noProof/>
-        </w:rPr>
-        <w:drawing>
-          <wp:inline distT="0" distB="0" distL="0" distR="0" wp14:anchorId="77378C07" wp14:editId="7F3AF802">
-            <wp:extent cx="4600050" cy="1728480"/>
-            <wp:effectExtent l="0" t="0" r="0" b="5080"/>
-            <wp:docPr id="20" name="圖片 20"/>
-            <wp:cNvGraphicFramePr>
-              <a:graphicFrameLocks xmlns:a="http://schemas.openxmlformats.org/drawingml/2006/main" noChangeAspect="1"/>
-            </wp:cNvGraphicFramePr>
-            <a:graphic xmlns:a="http://schemas.openxmlformats.org/drawingml/2006/main">
-              <a:graphicData uri="http://schemas.openxmlformats.org/drawingml/2006/picture">
-                <pic:pic xmlns:pic="http://schemas.openxmlformats.org/drawingml/2006/picture">
-                  <pic:nvPicPr>
-                    <pic:cNvPr id="1" name=""/>
-                    <pic:cNvPicPr/>
-                  </pic:nvPicPr>
-                  <pic:blipFill>
-                    <a:blip r:embed="rId17"/>
-                    <a:stretch>
-                      <a:fillRect/>
-                    </a:stretch>
-                  </pic:blipFill>
-                  <pic:spPr>
-                    <a:xfrm>
-                      <a:off x="0" y="0"/>
-                      <a:ext cx="4640570" cy="1743705"/>
-                    </a:xfrm>
-                    <a:prstGeom prst="rect">
-                      <a:avLst/>
-                    </a:prstGeom>
-                  </pic:spPr>
-                </pic:pic>
-              </a:graphicData>
-            </a:graphic>
-          </wp:inline>
-        </w:drawing>
-      </w:r>
-    </w:p>
-    <w:p>
-      <w:pPr>
-        <w:rPr>
-          <w:rFonts w:ascii="MS UI Gothic" w:hAnsi="MS UI Gothic"/>
-        </w:rPr>
-      </w:pPr>
-    </w:p>
-    <w:p>
-      <w:pPr>
-        <w:rPr>
-          <w:rFonts w:ascii="MS UI Gothic" w:hAnsi="MS UI Gothic"/>
-        </w:rPr>
-      </w:pPr>
-      <w:r>
-        <w:rPr>
-          <w:rFonts w:ascii="MS UI Gothic" w:hAnsi="MS UI Gothic"/>
-        </w:rPr>
-        <w:tab/>
-        <w:t xml:space="preserve">By the </w:t>
-      </w:r>
-      <w:r>
-        <w:rPr>
-          <w:rFonts w:ascii="MS UI Gothic" w:hAnsi="MS UI Gothic"/>
-        </w:rPr>
-        <w:t xml:space="preserve">figure, we can find the </w:t>
-      </w:r>
-      <w:proofErr w:type="spellStart"/>
-      <w:r>
-        <w:rPr>
-          <w:rFonts w:ascii="MS UI Gothic" w:hAnsi="MS UI Gothic"/>
-        </w:rPr>
-        <w:t>get_</w:t>
-      </w:r>
-      <w:proofErr w:type="gramStart"/>
-      <w:r>
-        <w:rPr>
-          <w:rFonts w:ascii="MS UI Gothic" w:hAnsi="MS UI Gothic"/>
-        </w:rPr>
-        <w:t>action</w:t>
-      </w:r>
-      <w:proofErr w:type="spellEnd"/>
-      <w:r>
-        <w:rPr>
-          <w:rFonts w:ascii="MS UI Gothic" w:hAnsi="MS UI Gothic"/>
-        </w:rPr>
-        <w:t>(</w:t>
-      </w:r>
-      <w:proofErr w:type="gramEnd"/>
-      <w:r>
-        <w:rPr>
-          <w:rFonts w:ascii="MS UI Gothic" w:hAnsi="MS UI Gothic"/>
-        </w:rPr>
-        <w:t xml:space="preserve">) </w:t>
-      </w:r>
-      <w:r>
-        <w:rPr>
-          <w:rFonts w:ascii="MS UI Gothic" w:hAnsi="MS UI Gothic"/>
-        </w:rPr>
-        <w:t>function</w:t>
-      </w:r>
-      <w:r>
-        <w:rPr>
-          <w:rFonts w:ascii="MS UI Gothic" w:hAnsi="MS UI Gothic"/>
-        </w:rPr>
-        <w:t xml:space="preserve"> and the </w:t>
-      </w:r>
-      <w:proofErr w:type="spellStart"/>
-      <w:r>
-        <w:rPr>
-          <w:rFonts w:ascii="MS UI Gothic" w:hAnsi="MS UI Gothic"/>
-        </w:rPr>
-        <w:t>Max_Value</w:t>
-      </w:r>
-      <w:proofErr w:type="spellEnd"/>
-      <w:r>
-        <w:rPr>
-          <w:rFonts w:ascii="MS UI Gothic" w:hAnsi="MS UI Gothic"/>
-        </w:rPr>
-        <w:t xml:space="preserve">() </w:t>
-      </w:r>
-      <w:r>
-        <w:rPr>
-          <w:rFonts w:ascii="MS UI Gothic" w:hAnsi="MS UI Gothic"/>
-        </w:rPr>
-        <w:t xml:space="preserve">function </w:t>
-      </w:r>
-      <w:r>
-        <w:rPr>
-          <w:rFonts w:ascii="MS UI Gothic" w:hAnsi="MS UI Gothic"/>
-        </w:rPr>
-        <w:t xml:space="preserve">are almost the same. </w:t>
-      </w:r>
-      <w:r>
-        <w:rPr>
-          <w:rFonts w:ascii="MS UI Gothic" w:hAnsi="MS UI Gothic" w:hint="eastAsia"/>
-        </w:rPr>
-        <w:t>I</w:t>
-      </w:r>
-      <w:r>
-        <w:rPr>
-          <w:rFonts w:ascii="MS UI Gothic" w:hAnsi="MS UI Gothic"/>
-        </w:rPr>
-        <w:t xml:space="preserve"> also checked the same condition and return the same value </w:t>
-      </w:r>
-      <w:r>
-        <w:rPr>
-          <w:rFonts w:ascii="MS UI Gothic" w:hAnsi="MS UI Gothic"/>
-        </w:rPr>
-        <w:t xml:space="preserve">in both functions </w:t>
-      </w:r>
-      <w:r>
-        <w:rPr>
-          <w:rFonts w:ascii="MS UI Gothic" w:hAnsi="MS UI Gothic"/>
-        </w:rPr>
-        <w:t xml:space="preserve">as </w:t>
-      </w:r>
-      <w:r>
-        <w:rPr>
-          <w:rFonts w:ascii="MS UI Gothic" w:hAnsi="MS UI Gothic"/>
-        </w:rPr>
-        <w:t xml:space="preserve">I did </w:t>
-      </w:r>
-      <w:r>
-        <w:rPr>
-          <w:rFonts w:ascii="MS UI Gothic" w:hAnsi="MS UI Gothic"/>
-        </w:rPr>
-        <w:t xml:space="preserve">in the Minimax Search. </w:t>
-      </w:r>
-      <w:r>
-        <w:rPr>
-          <w:rFonts w:ascii="MS UI Gothic" w:hAnsi="MS UI Gothic"/>
-        </w:rPr>
-        <w:t>The only thing change</w:t>
-      </w:r>
-      <w:r>
-        <w:rPr>
-          <w:rFonts w:ascii="MS UI Gothic" w:hAnsi="MS UI Gothic"/>
-        </w:rPr>
-        <w:t>d</w:t>
-      </w:r>
-      <w:r>
-        <w:rPr>
-          <w:rFonts w:ascii="MS UI Gothic" w:hAnsi="MS UI Gothic"/>
-        </w:rPr>
-        <w:t xml:space="preserve"> </w:t>
-      </w:r>
-      <w:r>
-        <w:rPr>
-          <w:rFonts w:ascii="MS UI Gothic" w:hAnsi="MS UI Gothic"/>
-        </w:rPr>
-        <w:t>was</w:t>
-      </w:r>
-      <w:r>
-        <w:rPr>
-          <w:rFonts w:ascii="MS UI Gothic" w:hAnsi="MS UI Gothic"/>
-        </w:rPr>
-        <w:t xml:space="preserve"> in the </w:t>
-      </w:r>
-      <w:proofErr w:type="spellStart"/>
-      <w:r>
-        <w:rPr>
-          <w:rFonts w:ascii="MS UI Gothic" w:hAnsi="MS UI Gothic"/>
-        </w:rPr>
-        <w:t>Max_</w:t>
-      </w:r>
-      <w:proofErr w:type="gramStart"/>
-      <w:r>
-        <w:rPr>
-          <w:rFonts w:ascii="MS UI Gothic" w:hAnsi="MS UI Gothic"/>
-        </w:rPr>
-        <w:t>Value</w:t>
-      </w:r>
-      <w:proofErr w:type="spellEnd"/>
-      <w:r>
-        <w:rPr>
-          <w:rFonts w:ascii="MS UI Gothic" w:hAnsi="MS UI Gothic"/>
-        </w:rPr>
-        <w:t>(</w:t>
-      </w:r>
-      <w:proofErr w:type="gramEnd"/>
-      <w:r>
-        <w:rPr>
-          <w:rFonts w:ascii="MS UI Gothic" w:hAnsi="MS UI Gothic"/>
-        </w:rPr>
-        <w:t xml:space="preserve">) function, which I changed the </w:t>
-      </w:r>
-      <w:r>
-        <w:rPr>
-          <w:rFonts w:ascii="MS UI Gothic" w:hAnsi="MS UI Gothic"/>
-        </w:rPr>
-        <w:t xml:space="preserve">original </w:t>
-      </w:r>
-      <w:proofErr w:type="spellStart"/>
-      <w:r>
-        <w:rPr>
-          <w:rFonts w:ascii="MS UI Gothic" w:hAnsi="MS UI Gothic"/>
-        </w:rPr>
-        <w:t>Min_Value</w:t>
-      </w:r>
-      <w:proofErr w:type="spellEnd"/>
-      <w:r>
-        <w:rPr>
-          <w:rFonts w:ascii="MS UI Gothic" w:hAnsi="MS UI Gothic"/>
-        </w:rPr>
-        <w:t>() function</w:t>
-      </w:r>
-      <w:r>
-        <w:rPr>
-          <w:rFonts w:ascii="MS UI Gothic" w:hAnsi="MS UI Gothic"/>
-        </w:rPr>
-        <w:t xml:space="preserve"> into </w:t>
-      </w:r>
-      <w:proofErr w:type="spellStart"/>
-      <w:r>
-        <w:rPr>
-          <w:rFonts w:ascii="MS UI Gothic" w:hAnsi="MS UI Gothic"/>
-        </w:rPr>
-        <w:t>Exp_Value</w:t>
-      </w:r>
-      <w:proofErr w:type="spellEnd"/>
-      <w:r>
-        <w:rPr>
-          <w:rFonts w:ascii="MS UI Gothic" w:hAnsi="MS UI Gothic"/>
-        </w:rPr>
-        <w:t>() function.</w:t>
-      </w:r>
-      <w:r>
-        <w:rPr>
-          <w:rFonts w:ascii="MS UI Gothic" w:hAnsi="MS UI Gothic"/>
-        </w:rPr>
-        <w:t xml:space="preserve"> </w:t>
-      </w:r>
-    </w:p>
-    <w:p>
-      <w:pPr>
-        <w:rPr>
-          <w:rFonts w:ascii="MS UI Gothic" w:hAnsi="MS UI Gothic"/>
-        </w:rPr>
-      </w:pPr>
-    </w:p>
-    <w:p>
-      <w:pPr>
-        <w:rPr>
-          <w:rFonts w:ascii="MS UI Gothic" w:hAnsi="MS UI Gothic"/>
-        </w:rPr>
-      </w:pPr>
-      <w:r>
-        <w:rPr>
-          <w:rFonts w:ascii="MS UI Gothic" w:hAnsi="MS UI Gothic"/>
-          <w:noProof/>
-        </w:rPr>
-        <w:lastRenderedPageBreak/>
-        <w:drawing>
-          <wp:inline distT="0" distB="0" distL="0" distR="0" wp14:anchorId="586B4DC4" wp14:editId="279337D0">
-            <wp:extent cx="5274310" cy="1865630"/>
-            <wp:effectExtent l="0" t="0" r="2540" b="1270"/>
-            <wp:docPr id="21" name="圖片 21"/>
             <wp:cNvGraphicFramePr>
               <a:graphicFrameLocks xmlns:a="http://schemas.openxmlformats.org/drawingml/2006/main" noChangeAspect="1"/>
             </wp:cNvGraphicFramePr>
@@ -2628,7 +2290,7 @@
                   <pic:spPr>
                     <a:xfrm>
                       <a:off x="0" y="0"/>
-                      <a:ext cx="5274310" cy="1865630"/>
+                      <a:ext cx="4629892" cy="4467126"/>
                     </a:xfrm>
                     <a:prstGeom prst="rect">
                       <a:avLst/>
@@ -2643,440 +2305,7 @@
     </w:p>
     <w:p>
       <w:pPr>
-        <w:rPr>
-          <w:rFonts w:ascii="MS UI Gothic" w:hAnsi="MS UI Gothic"/>
-        </w:rPr>
-      </w:pPr>
-    </w:p>
-    <w:p>
-      <w:pPr>
-        <w:ind w:firstLineChars="200" w:firstLine="480"/>
-        <w:rPr>
-          <w:rFonts w:ascii="MS UI Gothic" w:hAnsi="MS UI Gothic"/>
-        </w:rPr>
-      </w:pPr>
-      <w:r>
-        <w:rPr>
-          <w:rFonts w:ascii="MS UI Gothic" w:hAnsi="MS UI Gothic"/>
-        </w:rPr>
-        <w:tab/>
-        <w:t xml:space="preserve">In the </w:t>
-      </w:r>
-      <w:proofErr w:type="spellStart"/>
-      <w:r>
-        <w:rPr>
-          <w:rFonts w:ascii="MS UI Gothic" w:hAnsi="MS UI Gothic"/>
-        </w:rPr>
-        <w:t>Exp_Value</w:t>
-      </w:r>
-      <w:proofErr w:type="spellEnd"/>
-      <w:r>
-        <w:rPr>
-          <w:rFonts w:ascii="MS UI Gothic" w:hAnsi="MS UI Gothic"/>
-        </w:rPr>
-        <w:t xml:space="preserve">() function, </w:t>
-      </w:r>
-      <w:r>
-        <w:rPr>
-          <w:rFonts w:ascii="MS UI Gothic" w:hAnsi="MS UI Gothic"/>
-        </w:rPr>
-        <w:t xml:space="preserve">basically, it’s also kind of similar to the </w:t>
-      </w:r>
-      <w:proofErr w:type="spellStart"/>
-      <w:r>
-        <w:rPr>
-          <w:rFonts w:ascii="MS UI Gothic" w:hAnsi="MS UI Gothic"/>
-        </w:rPr>
-        <w:t>Min_Vlaue</w:t>
-      </w:r>
-      <w:proofErr w:type="spellEnd"/>
-      <w:r>
-        <w:rPr>
-          <w:rFonts w:ascii="MS UI Gothic" w:hAnsi="MS UI Gothic"/>
-        </w:rPr>
-        <w:t xml:space="preserve">() function of the Minimax Search. I checked whether there are no legal actions left, which might </w:t>
-      </w:r>
-      <w:r>
-        <w:rPr>
-          <w:rFonts w:ascii="MS UI Gothic" w:hAnsi="MS UI Gothic"/>
-        </w:rPr>
-        <w:t>mean</w:t>
-      </w:r>
-      <w:r>
-        <w:rPr>
-          <w:rFonts w:ascii="MS UI Gothic" w:hAnsi="MS UI Gothic"/>
-        </w:rPr>
-        <w:t xml:space="preserve"> the Pacman just ran into a ghost and died. In this case, I’ll also return the final result of the current </w:t>
-      </w:r>
-      <w:proofErr w:type="spellStart"/>
-      <w:r>
-        <w:rPr>
-          <w:rFonts w:ascii="MS UI Gothic" w:hAnsi="MS UI Gothic"/>
-        </w:rPr>
-        <w:t>gameState</w:t>
-      </w:r>
-      <w:proofErr w:type="spellEnd"/>
-      <w:r>
-        <w:rPr>
-          <w:rFonts w:ascii="MS UI Gothic" w:hAnsi="MS UI Gothic"/>
-        </w:rPr>
-        <w:t xml:space="preserve"> obtained by the </w:t>
-      </w:r>
-      <w:proofErr w:type="spellStart"/>
-      <w:r>
-        <w:rPr>
-          <w:rFonts w:ascii="MS UI Gothic" w:hAnsi="MS UI Gothic"/>
-        </w:rPr>
-        <w:t>evaluationFunction</w:t>
-      </w:r>
-      <w:proofErr w:type="spellEnd"/>
-      <w:r>
-        <w:rPr>
-          <w:rFonts w:ascii="MS UI Gothic" w:hAnsi="MS UI Gothic"/>
-        </w:rPr>
-        <w:t>().</w:t>
-      </w:r>
-    </w:p>
-    <w:p>
-      <w:pPr>
-        <w:ind w:firstLineChars="200" w:firstLine="480"/>
-        <w:rPr>
-          <w:rFonts w:ascii="MS UI Gothic" w:hAnsi="MS UI Gothic"/>
-        </w:rPr>
-      </w:pPr>
-    </w:p>
-    <w:p>
-      <w:pPr>
-        <w:ind w:firstLineChars="200" w:firstLine="480"/>
-        <w:rPr>
-          <w:rFonts w:ascii="MS UI Gothic" w:hAnsi="MS UI Gothic"/>
-        </w:rPr>
-      </w:pPr>
-      <w:r>
-        <w:rPr>
-          <w:rFonts w:ascii="MS UI Gothic" w:hAnsi="MS UI Gothic" w:hint="eastAsia"/>
-        </w:rPr>
-        <w:t>T</w:t>
-      </w:r>
-      <w:r>
-        <w:rPr>
-          <w:rFonts w:ascii="MS UI Gothic" w:hAnsi="MS UI Gothic"/>
-        </w:rPr>
-        <w:t xml:space="preserve">hen I’ll check if there’s still agents remaining. If there are still agents remaining, I’ll call the </w:t>
-      </w:r>
-      <w:proofErr w:type="spellStart"/>
-      <w:r>
-        <w:rPr>
-          <w:rFonts w:ascii="MS UI Gothic" w:hAnsi="MS UI Gothic"/>
-        </w:rPr>
-        <w:t>Exp_</w:t>
-      </w:r>
-      <w:proofErr w:type="gramStart"/>
-      <w:r>
-        <w:rPr>
-          <w:rFonts w:ascii="MS UI Gothic" w:hAnsi="MS UI Gothic"/>
-        </w:rPr>
-        <w:t>Value</w:t>
-      </w:r>
-      <w:proofErr w:type="spellEnd"/>
-      <w:r>
-        <w:rPr>
-          <w:rFonts w:ascii="MS UI Gothic" w:hAnsi="MS UI Gothic"/>
-        </w:rPr>
-        <w:t>(</w:t>
-      </w:r>
-      <w:proofErr w:type="gramEnd"/>
-      <w:r>
-        <w:rPr>
-          <w:rFonts w:ascii="MS UI Gothic" w:hAnsi="MS UI Gothic"/>
-        </w:rPr>
-        <w:t>)</w:t>
-      </w:r>
-      <w:r>
-        <w:rPr>
-          <w:rFonts w:ascii="MS UI Gothic" w:hAnsi="MS UI Gothic"/>
-        </w:rPr>
-        <w:t xml:space="preserve"> function, and iterate it through all the legal actions obtained by the </w:t>
-      </w:r>
-      <w:proofErr w:type="spellStart"/>
-      <w:r>
-        <w:rPr>
-          <w:rFonts w:ascii="MS UI Gothic" w:hAnsi="MS UI Gothic"/>
-        </w:rPr>
-        <w:t>getLegalActions</w:t>
-      </w:r>
-      <w:proofErr w:type="spellEnd"/>
-      <w:r>
-        <w:rPr>
-          <w:rFonts w:ascii="MS UI Gothic" w:hAnsi="MS UI Gothic"/>
-        </w:rPr>
-        <w:t>(</w:t>
-      </w:r>
-      <w:proofErr w:type="spellStart"/>
-      <w:r>
-        <w:rPr>
-          <w:rFonts w:ascii="MS UI Gothic" w:hAnsi="MS UI Gothic"/>
-        </w:rPr>
-        <w:t>agentIndex</w:t>
-      </w:r>
-      <w:proofErr w:type="spellEnd"/>
-      <w:r>
-        <w:rPr>
-          <w:rFonts w:ascii="MS UI Gothic" w:hAnsi="MS UI Gothic"/>
-        </w:rPr>
-        <w:t xml:space="preserve">), which returns a list contains all the legal actions of the corresponding agent. As I keep getting value from the </w:t>
-      </w:r>
-      <w:proofErr w:type="spellStart"/>
-      <w:r>
-        <w:rPr>
-          <w:rFonts w:ascii="MS UI Gothic" w:hAnsi="MS UI Gothic"/>
-        </w:rPr>
-        <w:t>Exp_</w:t>
-      </w:r>
-      <w:proofErr w:type="gramStart"/>
-      <w:r>
-        <w:rPr>
-          <w:rFonts w:ascii="MS UI Gothic" w:hAnsi="MS UI Gothic"/>
-        </w:rPr>
-        <w:t>Value</w:t>
-      </w:r>
-      <w:proofErr w:type="spellEnd"/>
-      <w:r>
-        <w:rPr>
-          <w:rFonts w:ascii="MS UI Gothic" w:hAnsi="MS UI Gothic"/>
-        </w:rPr>
-        <w:t>(</w:t>
-      </w:r>
-      <w:proofErr w:type="gramEnd"/>
-      <w:r>
-        <w:rPr>
-          <w:rFonts w:ascii="MS UI Gothic" w:hAnsi="MS UI Gothic"/>
-        </w:rPr>
-        <w:t>)</w:t>
-      </w:r>
-      <w:r>
-        <w:rPr>
-          <w:rFonts w:ascii="MS UI Gothic" w:hAnsi="MS UI Gothic"/>
-        </w:rPr>
-        <w:t xml:space="preserve"> function, I’ll sum them up</w:t>
-      </w:r>
-      <w:r>
-        <w:rPr>
-          <w:rFonts w:ascii="MS UI Gothic" w:hAnsi="MS UI Gothic"/>
-        </w:rPr>
-        <w:t xml:space="preserve">. After getting the final sum value, I </w:t>
-      </w:r>
-      <w:r>
-        <w:rPr>
-          <w:rFonts w:ascii="MS UI Gothic" w:hAnsi="MS UI Gothic"/>
-        </w:rPr>
-        <w:t>divide</w:t>
-      </w:r>
-      <w:r>
-        <w:rPr>
-          <w:rFonts w:ascii="MS UI Gothic" w:hAnsi="MS UI Gothic"/>
-        </w:rPr>
-        <w:t>d</w:t>
-      </w:r>
-      <w:r>
-        <w:rPr>
-          <w:rFonts w:ascii="MS UI Gothic" w:hAnsi="MS UI Gothic"/>
-        </w:rPr>
-        <w:t xml:space="preserve"> the sum with the total num of the actions</w:t>
-      </w:r>
-      <w:r>
-        <w:rPr>
-          <w:rFonts w:ascii="MS UI Gothic" w:hAnsi="MS UI Gothic"/>
-        </w:rPr>
-        <w:t xml:space="preserve"> </w:t>
-      </w:r>
-      <w:r>
-        <w:rPr>
-          <w:rFonts w:ascii="MS UI Gothic" w:hAnsi="MS UI Gothic"/>
-        </w:rPr>
-        <w:t xml:space="preserve">and </w:t>
-      </w:r>
-      <w:r>
-        <w:rPr>
-          <w:rFonts w:ascii="MS UI Gothic" w:hAnsi="MS UI Gothic"/>
-        </w:rPr>
-        <w:t>return the final value.</w:t>
-      </w:r>
-    </w:p>
-    <w:p>
-      <w:pPr>
-        <w:rPr>
-          <w:rFonts w:ascii="MS UI Gothic" w:hAnsi="MS UI Gothic"/>
-        </w:rPr>
-      </w:pPr>
-    </w:p>
-    <w:p>
-      <w:pPr>
-        <w:rPr>
-          <w:rFonts w:ascii="MS UI Gothic" w:hAnsi="MS UI Gothic"/>
-        </w:rPr>
-      </w:pPr>
-      <w:r>
-        <w:rPr>
-          <w:rFonts w:ascii="MS UI Gothic" w:hAnsi="MS UI Gothic"/>
-        </w:rPr>
-        <w:tab/>
-        <w:t xml:space="preserve">If there’s no agents remaining, I’ll call the </w:t>
-      </w:r>
-      <w:proofErr w:type="spellStart"/>
-      <w:r>
-        <w:rPr>
-          <w:rFonts w:ascii="MS UI Gothic" w:hAnsi="MS UI Gothic"/>
-        </w:rPr>
-        <w:t>Max_</w:t>
-      </w:r>
-      <w:proofErr w:type="gramStart"/>
-      <w:r>
-        <w:rPr>
-          <w:rFonts w:ascii="MS UI Gothic" w:hAnsi="MS UI Gothic"/>
-        </w:rPr>
-        <w:t>Value</w:t>
-      </w:r>
-      <w:proofErr w:type="spellEnd"/>
-      <w:r>
-        <w:rPr>
-          <w:rFonts w:ascii="MS UI Gothic" w:hAnsi="MS UI Gothic"/>
-        </w:rPr>
-        <w:t>(</w:t>
-      </w:r>
-      <w:proofErr w:type="gramEnd"/>
-      <w:r>
-        <w:rPr>
-          <w:rFonts w:ascii="MS UI Gothic" w:hAnsi="MS UI Gothic"/>
-        </w:rPr>
-        <w:t>)</w:t>
-      </w:r>
-      <w:r>
-        <w:rPr>
-          <w:rFonts w:ascii="MS UI Gothic" w:hAnsi="MS UI Gothic"/>
-        </w:rPr>
-        <w:t xml:space="preserve"> function, and iterate it through all the depth and all the legal actions obtained by the </w:t>
-      </w:r>
-      <w:proofErr w:type="spellStart"/>
-      <w:r>
-        <w:rPr>
-          <w:rFonts w:ascii="MS UI Gothic" w:hAnsi="MS UI Gothic"/>
-        </w:rPr>
-        <w:t>getLegalActions</w:t>
-      </w:r>
-      <w:proofErr w:type="spellEnd"/>
-      <w:r>
-        <w:rPr>
-          <w:rFonts w:ascii="MS UI Gothic" w:hAnsi="MS UI Gothic"/>
-        </w:rPr>
-        <w:t>(</w:t>
-      </w:r>
-      <w:proofErr w:type="spellStart"/>
-      <w:r>
-        <w:rPr>
-          <w:rFonts w:ascii="MS UI Gothic" w:hAnsi="MS UI Gothic"/>
-        </w:rPr>
-        <w:t>agentIndex</w:t>
-      </w:r>
-      <w:proofErr w:type="spellEnd"/>
-      <w:r>
-        <w:rPr>
-          <w:rFonts w:ascii="MS UI Gothic" w:hAnsi="MS UI Gothic"/>
-        </w:rPr>
-        <w:t xml:space="preserve">), which returns a list contains all the legal actions of the corresponding agent. As I keep getting value from the </w:t>
-      </w:r>
-      <w:proofErr w:type="spellStart"/>
-      <w:r>
-        <w:rPr>
-          <w:rFonts w:ascii="MS UI Gothic" w:hAnsi="MS UI Gothic"/>
-        </w:rPr>
-        <w:t>Max</w:t>
-      </w:r>
-      <w:r>
-        <w:rPr>
-          <w:rFonts w:ascii="MS UI Gothic" w:hAnsi="MS UI Gothic"/>
-        </w:rPr>
-        <w:t>_</w:t>
-      </w:r>
-      <w:proofErr w:type="gramStart"/>
-      <w:r>
-        <w:rPr>
-          <w:rFonts w:ascii="MS UI Gothic" w:hAnsi="MS UI Gothic"/>
-        </w:rPr>
-        <w:t>Value</w:t>
-      </w:r>
-      <w:proofErr w:type="spellEnd"/>
-      <w:r>
-        <w:rPr>
-          <w:rFonts w:ascii="MS UI Gothic" w:hAnsi="MS UI Gothic"/>
-        </w:rPr>
-        <w:t>(</w:t>
-      </w:r>
-      <w:proofErr w:type="gramEnd"/>
-      <w:r>
-        <w:rPr>
-          <w:rFonts w:ascii="MS UI Gothic" w:hAnsi="MS UI Gothic"/>
-        </w:rPr>
-        <w:t>)</w:t>
-      </w:r>
-      <w:r>
-        <w:rPr>
-          <w:rFonts w:ascii="MS UI Gothic" w:hAnsi="MS UI Gothic"/>
-        </w:rPr>
-        <w:t xml:space="preserve"> function, I’ll </w:t>
-      </w:r>
-      <w:r>
-        <w:rPr>
-          <w:rFonts w:ascii="MS UI Gothic" w:hAnsi="MS UI Gothic"/>
-        </w:rPr>
-        <w:t>sum</w:t>
-      </w:r>
-      <w:r>
-        <w:rPr>
-          <w:rFonts w:ascii="MS UI Gothic" w:hAnsi="MS UI Gothic"/>
-        </w:rPr>
-        <w:t xml:space="preserve"> them </w:t>
-      </w:r>
-      <w:r>
-        <w:rPr>
-          <w:rFonts w:ascii="MS UI Gothic" w:hAnsi="MS UI Gothic"/>
-        </w:rPr>
-        <w:t>up</w:t>
-      </w:r>
-      <w:r>
-        <w:rPr>
-          <w:rFonts w:ascii="MS UI Gothic" w:hAnsi="MS UI Gothic"/>
-        </w:rPr>
-        <w:t>. After getting the final sum value, I divided the sum with the total num of the actions</w:t>
-      </w:r>
-      <w:r>
-        <w:rPr>
-          <w:rFonts w:ascii="MS UI Gothic" w:hAnsi="MS UI Gothic"/>
-        </w:rPr>
-        <w:t xml:space="preserve">. Finally, I’ll return the </w:t>
-      </w:r>
-      <w:r>
-        <w:rPr>
-          <w:rFonts w:ascii="MS UI Gothic" w:hAnsi="MS UI Gothic"/>
-        </w:rPr>
-        <w:t>final</w:t>
-      </w:r>
-      <w:r>
-        <w:rPr>
-          <w:rFonts w:ascii="MS UI Gothic" w:hAnsi="MS UI Gothic"/>
-        </w:rPr>
-        <w:t xml:space="preserve"> value.</w:t>
-      </w:r>
-    </w:p>
-    <w:p>
-      <w:pPr>
-        <w:rPr>
-          <w:rFonts w:ascii="MS UI Gothic" w:hAnsi="MS UI Gothic"/>
-        </w:rPr>
-      </w:pPr>
-    </w:p>
-    <w:p>
-      <w:pPr>
+        <w:jc w:val="center"/>
         <w:rPr>
           <w:rFonts w:ascii="MS UI Gothic" w:hAnsi="MS UI Gothic"/>
         </w:rPr>
@@ -3087,10 +2316,10 @@
           <w:noProof/>
         </w:rPr>
         <w:drawing>
-          <wp:inline distT="0" distB="0" distL="0" distR="0" wp14:anchorId="410B8AB6" wp14:editId="7E234C05">
-            <wp:extent cx="5274310" cy="292735"/>
-            <wp:effectExtent l="0" t="0" r="2540" b="0"/>
-            <wp:docPr id="24" name="圖片 24"/>
+          <wp:inline distT="0" distB="0" distL="0" distR="0" wp14:anchorId="77378C07" wp14:editId="7F3AF802">
+            <wp:extent cx="4600050" cy="1728480"/>
+            <wp:effectExtent l="0" t="0" r="0" b="5080"/>
+            <wp:docPr id="20" name="圖片 20"/>
             <wp:cNvGraphicFramePr>
               <a:graphicFrameLocks xmlns:a="http://schemas.openxmlformats.org/drawingml/2006/main" noChangeAspect="1"/>
             </wp:cNvGraphicFramePr>
@@ -3110,7 +2339,7 @@
                   <pic:spPr>
                     <a:xfrm>
                       <a:off x="0" y="0"/>
-                      <a:ext cx="5274310" cy="292735"/>
+                      <a:ext cx="4640570" cy="1743705"/>
                     </a:xfrm>
                     <a:prstGeom prst="rect">
                       <a:avLst/>
@@ -3129,16 +2358,257 @@
           <w:rFonts w:ascii="MS UI Gothic" w:hAnsi="MS UI Gothic"/>
         </w:rPr>
       </w:pPr>
+    </w:p>
+    <w:p>
+      <w:pPr>
+        <w:rPr>
+          <w:rFonts w:ascii="MS UI Gothic" w:hAnsi="MS UI Gothic"/>
+        </w:rPr>
+      </w:pPr>
+      <w:r>
+        <w:rPr>
+          <w:rFonts w:ascii="MS UI Gothic" w:hAnsi="MS UI Gothic"/>
+        </w:rPr>
+        <w:tab/>
+        <w:t xml:space="preserve">By the </w:t>
+      </w:r>
+      <w:r>
+        <w:rPr>
+          <w:rFonts w:ascii="MS UI Gothic" w:hAnsi="MS UI Gothic"/>
+        </w:rPr>
+        <w:t xml:space="preserve">figure, we can find the </w:t>
+      </w:r>
+      <w:proofErr w:type="spellStart"/>
+      <w:r>
+        <w:rPr>
+          <w:rFonts w:ascii="MS UI Gothic" w:hAnsi="MS UI Gothic"/>
+        </w:rPr>
+        <w:t>get_</w:t>
+      </w:r>
+      <w:proofErr w:type="gramStart"/>
+      <w:r>
+        <w:rPr>
+          <w:rFonts w:ascii="MS UI Gothic" w:hAnsi="MS UI Gothic"/>
+        </w:rPr>
+        <w:t>action</w:t>
+      </w:r>
+      <w:proofErr w:type="spellEnd"/>
+      <w:r>
+        <w:rPr>
+          <w:rFonts w:ascii="MS UI Gothic" w:hAnsi="MS UI Gothic"/>
+        </w:rPr>
+        <w:t>(</w:t>
+      </w:r>
+      <w:proofErr w:type="gramEnd"/>
+      <w:r>
+        <w:rPr>
+          <w:rFonts w:ascii="MS UI Gothic" w:hAnsi="MS UI Gothic"/>
+        </w:rPr>
+        <w:t xml:space="preserve">) </w:t>
+      </w:r>
+      <w:r>
+        <w:rPr>
+          <w:rFonts w:ascii="MS UI Gothic" w:hAnsi="MS UI Gothic"/>
+        </w:rPr>
+        <w:t>function</w:t>
+      </w:r>
+      <w:r>
+        <w:rPr>
+          <w:rFonts w:ascii="MS UI Gothic" w:hAnsi="MS UI Gothic"/>
+        </w:rPr>
+        <w:t xml:space="preserve"> and the </w:t>
+      </w:r>
+      <w:proofErr w:type="spellStart"/>
+      <w:r>
+        <w:rPr>
+          <w:rFonts w:ascii="MS UI Gothic" w:hAnsi="MS UI Gothic"/>
+        </w:rPr>
+        <w:t>Max_Value</w:t>
+      </w:r>
+      <w:proofErr w:type="spellEnd"/>
+      <w:r>
+        <w:rPr>
+          <w:rFonts w:ascii="MS UI Gothic" w:hAnsi="MS UI Gothic"/>
+        </w:rPr>
+        <w:t xml:space="preserve">() </w:t>
+      </w:r>
+      <w:r>
+        <w:rPr>
+          <w:rFonts w:ascii="MS UI Gothic" w:hAnsi="MS UI Gothic"/>
+        </w:rPr>
+        <w:t xml:space="preserve">function </w:t>
+      </w:r>
+      <w:r>
+        <w:rPr>
+          <w:rFonts w:ascii="MS UI Gothic" w:hAnsi="MS UI Gothic"/>
+        </w:rPr>
+        <w:t xml:space="preserve">are almost the same. </w:t>
+      </w:r>
+      <w:r>
+        <w:rPr>
+          <w:rFonts w:ascii="MS UI Gothic" w:hAnsi="MS UI Gothic" w:hint="eastAsia"/>
+        </w:rPr>
+        <w:t>I</w:t>
+      </w:r>
+      <w:r>
+        <w:rPr>
+          <w:rFonts w:ascii="MS UI Gothic" w:hAnsi="MS UI Gothic"/>
+        </w:rPr>
+        <w:t xml:space="preserve"> also checked the same condition and return the same value </w:t>
+      </w:r>
+      <w:r>
+        <w:rPr>
+          <w:rFonts w:ascii="MS UI Gothic" w:hAnsi="MS UI Gothic"/>
+        </w:rPr>
+        <w:t xml:space="preserve">in both functions </w:t>
+      </w:r>
+      <w:r>
+        <w:rPr>
+          <w:rFonts w:ascii="MS UI Gothic" w:hAnsi="MS UI Gothic"/>
+        </w:rPr>
+        <w:t xml:space="preserve">as </w:t>
+      </w:r>
+      <w:r>
+        <w:rPr>
+          <w:rFonts w:ascii="MS UI Gothic" w:hAnsi="MS UI Gothic"/>
+        </w:rPr>
+        <w:t xml:space="preserve">I did </w:t>
+      </w:r>
+      <w:r>
+        <w:rPr>
+          <w:rFonts w:ascii="MS UI Gothic" w:hAnsi="MS UI Gothic"/>
+        </w:rPr>
+        <w:t xml:space="preserve">in the Minimax Search. </w:t>
+      </w:r>
+      <w:r>
+        <w:rPr>
+          <w:rFonts w:ascii="MS UI Gothic" w:hAnsi="MS UI Gothic"/>
+        </w:rPr>
+        <w:t>The only thing change</w:t>
+      </w:r>
+      <w:r>
+        <w:rPr>
+          <w:rFonts w:ascii="MS UI Gothic" w:hAnsi="MS UI Gothic"/>
+        </w:rPr>
+        <w:t>d</w:t>
+      </w:r>
+      <w:r>
+        <w:rPr>
+          <w:rFonts w:ascii="MS UI Gothic" w:hAnsi="MS UI Gothic"/>
+        </w:rPr>
+        <w:t xml:space="preserve"> </w:t>
+      </w:r>
+      <w:r>
+        <w:rPr>
+          <w:rFonts w:ascii="MS UI Gothic" w:hAnsi="MS UI Gothic"/>
+        </w:rPr>
+        <w:t>was</w:t>
+      </w:r>
+      <w:r>
+        <w:rPr>
+          <w:rFonts w:ascii="MS UI Gothic" w:hAnsi="MS UI Gothic"/>
+        </w:rPr>
+        <w:t xml:space="preserve"> in the </w:t>
+      </w:r>
+      <w:proofErr w:type="spellStart"/>
+      <w:r>
+        <w:rPr>
+          <w:rFonts w:ascii="MS UI Gothic" w:hAnsi="MS UI Gothic"/>
+        </w:rPr>
+        <w:t>Max_</w:t>
+      </w:r>
+      <w:proofErr w:type="gramStart"/>
+      <w:r>
+        <w:rPr>
+          <w:rFonts w:ascii="MS UI Gothic" w:hAnsi="MS UI Gothic"/>
+        </w:rPr>
+        <w:t>Value</w:t>
+      </w:r>
+      <w:proofErr w:type="spellEnd"/>
+      <w:r>
+        <w:rPr>
+          <w:rFonts w:ascii="MS UI Gothic" w:hAnsi="MS UI Gothic"/>
+        </w:rPr>
+        <w:t>(</w:t>
+      </w:r>
+      <w:proofErr w:type="gramEnd"/>
+      <w:r>
+        <w:rPr>
+          <w:rFonts w:ascii="MS UI Gothic" w:hAnsi="MS UI Gothic"/>
+        </w:rPr>
+        <w:t xml:space="preserve">) function, which I changed the </w:t>
+      </w:r>
+      <w:r>
+        <w:rPr>
+          <w:rFonts w:ascii="MS UI Gothic" w:hAnsi="MS UI Gothic"/>
+        </w:rPr>
+        <w:t xml:space="preserve">original </w:t>
+      </w:r>
+      <w:proofErr w:type="spellStart"/>
+      <w:r>
+        <w:rPr>
+          <w:rFonts w:ascii="MS UI Gothic" w:hAnsi="MS UI Gothic"/>
+        </w:rPr>
+        <w:t>Min_Value</w:t>
+      </w:r>
+      <w:proofErr w:type="spellEnd"/>
+      <w:r>
+        <w:rPr>
+          <w:rFonts w:ascii="MS UI Gothic" w:hAnsi="MS UI Gothic"/>
+        </w:rPr>
+        <w:t>() function</w:t>
+      </w:r>
+      <w:r>
+        <w:rPr>
+          <w:rFonts w:ascii="MS UI Gothic" w:hAnsi="MS UI Gothic"/>
+        </w:rPr>
+        <w:t xml:space="preserve"> into </w:t>
+      </w:r>
+      <w:proofErr w:type="spellStart"/>
+      <w:r>
+        <w:rPr>
+          <w:rFonts w:ascii="MS UI Gothic" w:hAnsi="MS UI Gothic"/>
+        </w:rPr>
+        <w:t>Exp_Value</w:t>
+      </w:r>
+      <w:proofErr w:type="spellEnd"/>
+      <w:r>
+        <w:rPr>
+          <w:rFonts w:ascii="MS UI Gothic" w:hAnsi="MS UI Gothic"/>
+        </w:rPr>
+        <w:t>() function.</w:t>
+      </w:r>
+      <w:r>
+        <w:rPr>
+          <w:rFonts w:ascii="MS UI Gothic" w:hAnsi="MS UI Gothic"/>
+        </w:rPr>
+        <w:t xml:space="preserve"> </w:t>
+      </w:r>
+    </w:p>
+    <w:p>
+      <w:pPr>
+        <w:rPr>
+          <w:rFonts w:ascii="MS UI Gothic" w:hAnsi="MS UI Gothic"/>
+        </w:rPr>
+      </w:pPr>
+    </w:p>
+    <w:p>
+      <w:pPr>
+        <w:rPr>
+          <w:rFonts w:ascii="MS UI Gothic" w:hAnsi="MS UI Gothic"/>
+        </w:rPr>
+      </w:pPr>
       <w:r>
         <w:rPr>
           <w:rFonts w:ascii="MS UI Gothic" w:hAnsi="MS UI Gothic"/>
           <w:noProof/>
         </w:rPr>
+        <w:lastRenderedPageBreak/>
         <w:drawing>
-          <wp:inline distT="0" distB="0" distL="0" distR="0" wp14:anchorId="7950DF99" wp14:editId="31B992B9">
-            <wp:extent cx="1805039" cy="1485459"/>
-            <wp:effectExtent l="0" t="0" r="5080" b="635"/>
-            <wp:docPr id="22" name="圖片 22"/>
+          <wp:inline distT="0" distB="0" distL="0" distR="0" wp14:anchorId="586B4DC4" wp14:editId="279337D0">
+            <wp:extent cx="5274310" cy="1865630"/>
+            <wp:effectExtent l="0" t="0" r="2540" b="1270"/>
+            <wp:docPr id="21" name="圖片 21"/>
             <wp:cNvGraphicFramePr>
               <a:graphicFrameLocks xmlns:a="http://schemas.openxmlformats.org/drawingml/2006/main" noChangeAspect="1"/>
             </wp:cNvGraphicFramePr>
@@ -3158,7 +2628,7 @@
                   <pic:spPr>
                     <a:xfrm>
                       <a:off x="0" y="0"/>
-                      <a:ext cx="1827710" cy="1504116"/>
+                      <a:ext cx="5274310" cy="1865630"/>
                     </a:xfrm>
                     <a:prstGeom prst="rect">
                       <a:avLst/>
@@ -3170,22 +2640,457 @@
           </wp:inline>
         </w:drawing>
       </w:r>
-      <w:r>
-        <w:rPr>
+    </w:p>
+    <w:p>
+      <w:pPr>
+        <w:rPr>
+          <w:rFonts w:ascii="MS UI Gothic" w:hAnsi="MS UI Gothic"/>
+        </w:rPr>
+      </w:pPr>
+    </w:p>
+    <w:p>
+      <w:pPr>
+        <w:ind w:firstLineChars="200" w:firstLine="480"/>
+        <w:rPr>
+          <w:rFonts w:ascii="MS UI Gothic" w:hAnsi="MS UI Gothic"/>
+        </w:rPr>
+      </w:pPr>
+      <w:r>
+        <w:rPr>
+          <w:rFonts w:ascii="MS UI Gothic" w:hAnsi="MS UI Gothic"/>
+        </w:rPr>
+        <w:tab/>
+        <w:t xml:space="preserve">In the </w:t>
+      </w:r>
+      <w:proofErr w:type="spellStart"/>
+      <w:r>
+        <w:rPr>
+          <w:rFonts w:ascii="MS UI Gothic" w:hAnsi="MS UI Gothic"/>
+        </w:rPr>
+        <w:t>Exp_Value</w:t>
+      </w:r>
+      <w:proofErr w:type="spellEnd"/>
+      <w:r>
+        <w:rPr>
+          <w:rFonts w:ascii="MS UI Gothic" w:hAnsi="MS UI Gothic"/>
+        </w:rPr>
+        <w:t xml:space="preserve">() function, </w:t>
+      </w:r>
+      <w:r>
+        <w:rPr>
+          <w:rFonts w:ascii="MS UI Gothic" w:hAnsi="MS UI Gothic"/>
+        </w:rPr>
+        <w:t xml:space="preserve">basically, it’s also kind of similar to the </w:t>
+      </w:r>
+      <w:proofErr w:type="spellStart"/>
+      <w:r>
+        <w:rPr>
+          <w:rFonts w:ascii="MS UI Gothic" w:hAnsi="MS UI Gothic"/>
+        </w:rPr>
+        <w:t>Min_Vlaue</w:t>
+      </w:r>
+      <w:proofErr w:type="spellEnd"/>
+      <w:r>
+        <w:rPr>
+          <w:rFonts w:ascii="MS UI Gothic" w:hAnsi="MS UI Gothic"/>
+        </w:rPr>
+        <w:t xml:space="preserve">() function of the Minimax Search. I checked whether there are no legal actions left, which might </w:t>
+      </w:r>
+      <w:r>
+        <w:rPr>
+          <w:rFonts w:ascii="MS UI Gothic" w:hAnsi="MS UI Gothic"/>
+        </w:rPr>
+        <w:t>mean</w:t>
+      </w:r>
+      <w:r>
+        <w:rPr>
+          <w:rFonts w:ascii="MS UI Gothic" w:hAnsi="MS UI Gothic"/>
+        </w:rPr>
+        <w:t xml:space="preserve"> the Pacman just ran into a ghost and died. In this case, I’ll also return the final result of the current </w:t>
+      </w:r>
+      <w:proofErr w:type="spellStart"/>
+      <w:r>
+        <w:rPr>
+          <w:rFonts w:ascii="MS UI Gothic" w:hAnsi="MS UI Gothic"/>
+        </w:rPr>
+        <w:t>gameState</w:t>
+      </w:r>
+      <w:proofErr w:type="spellEnd"/>
+      <w:r>
+        <w:rPr>
+          <w:rFonts w:ascii="MS UI Gothic" w:hAnsi="MS UI Gothic"/>
+        </w:rPr>
+        <w:t xml:space="preserve"> obtained by the </w:t>
+      </w:r>
+      <w:proofErr w:type="spellStart"/>
+      <w:r>
+        <w:rPr>
+          <w:rFonts w:ascii="MS UI Gothic" w:hAnsi="MS UI Gothic"/>
+        </w:rPr>
+        <w:t>evaluationFunction</w:t>
+      </w:r>
+      <w:proofErr w:type="spellEnd"/>
+      <w:r>
+        <w:rPr>
+          <w:rFonts w:ascii="MS UI Gothic" w:hAnsi="MS UI Gothic"/>
+        </w:rPr>
+        <w:t>().</w:t>
+      </w:r>
+    </w:p>
+    <w:p>
+      <w:pPr>
+        <w:ind w:firstLineChars="200" w:firstLine="480"/>
+        <w:rPr>
+          <w:rFonts w:ascii="MS UI Gothic" w:hAnsi="MS UI Gothic"/>
+        </w:rPr>
+      </w:pPr>
+    </w:p>
+    <w:p>
+      <w:pPr>
+        <w:ind w:firstLineChars="200" w:firstLine="480"/>
+        <w:rPr>
+          <w:rFonts w:ascii="MS UI Gothic" w:hAnsi="MS UI Gothic"/>
+        </w:rPr>
+      </w:pPr>
+      <w:r>
+        <w:rPr>
+          <w:rFonts w:ascii="MS UI Gothic" w:hAnsi="MS UI Gothic" w:hint="eastAsia"/>
+        </w:rPr>
+        <w:t>T</w:t>
+      </w:r>
+      <w:r>
+        <w:rPr>
+          <w:rFonts w:ascii="MS UI Gothic" w:hAnsi="MS UI Gothic"/>
+        </w:rPr>
+        <w:t xml:space="preserve">hen I’ll check if there’s still agents remaining. If there are still agents remaining, I’ll call the </w:t>
+      </w:r>
+      <w:proofErr w:type="spellStart"/>
+      <w:r>
+        <w:rPr>
+          <w:rFonts w:ascii="MS UI Gothic" w:hAnsi="MS UI Gothic"/>
+        </w:rPr>
+        <w:t>Exp_</w:t>
+      </w:r>
+      <w:proofErr w:type="gramStart"/>
+      <w:r>
+        <w:rPr>
+          <w:rFonts w:ascii="MS UI Gothic" w:hAnsi="MS UI Gothic"/>
+        </w:rPr>
+        <w:t>Value</w:t>
+      </w:r>
+      <w:proofErr w:type="spellEnd"/>
+      <w:r>
+        <w:rPr>
+          <w:rFonts w:ascii="MS UI Gothic" w:hAnsi="MS UI Gothic"/>
+        </w:rPr>
+        <w:t>(</w:t>
+      </w:r>
+      <w:proofErr w:type="gramEnd"/>
+      <w:r>
+        <w:rPr>
+          <w:rFonts w:ascii="MS UI Gothic" w:hAnsi="MS UI Gothic"/>
+        </w:rPr>
+        <w:t>)</w:t>
+      </w:r>
+      <w:r>
+        <w:rPr>
+          <w:rFonts w:ascii="MS UI Gothic" w:hAnsi="MS UI Gothic"/>
+        </w:rPr>
+        <w:t xml:space="preserve"> function, and iterate it through all the legal actions obtained by the </w:t>
+      </w:r>
+      <w:proofErr w:type="spellStart"/>
+      <w:r>
+        <w:rPr>
+          <w:rFonts w:ascii="MS UI Gothic" w:hAnsi="MS UI Gothic"/>
+        </w:rPr>
+        <w:t>getLegalActions</w:t>
+      </w:r>
+      <w:proofErr w:type="spellEnd"/>
+      <w:r>
+        <w:rPr>
+          <w:rFonts w:ascii="MS UI Gothic" w:hAnsi="MS UI Gothic"/>
+        </w:rPr>
+        <w:t>(</w:t>
+      </w:r>
+      <w:proofErr w:type="spellStart"/>
+      <w:r>
+        <w:rPr>
+          <w:rFonts w:ascii="MS UI Gothic" w:hAnsi="MS UI Gothic"/>
+        </w:rPr>
+        <w:t>agentIndex</w:t>
+      </w:r>
+      <w:proofErr w:type="spellEnd"/>
+      <w:r>
+        <w:rPr>
+          <w:rFonts w:ascii="MS UI Gothic" w:hAnsi="MS UI Gothic"/>
+        </w:rPr>
+        <w:t xml:space="preserve">), which returns a list contains all the legal actions of the corresponding agent. As I keep getting value from the </w:t>
+      </w:r>
+      <w:proofErr w:type="spellStart"/>
+      <w:r>
+        <w:rPr>
+          <w:rFonts w:ascii="MS UI Gothic" w:hAnsi="MS UI Gothic"/>
+        </w:rPr>
+        <w:t>Exp_</w:t>
+      </w:r>
+      <w:proofErr w:type="gramStart"/>
+      <w:r>
+        <w:rPr>
+          <w:rFonts w:ascii="MS UI Gothic" w:hAnsi="MS UI Gothic"/>
+        </w:rPr>
+        <w:t>Value</w:t>
+      </w:r>
+      <w:proofErr w:type="spellEnd"/>
+      <w:r>
+        <w:rPr>
+          <w:rFonts w:ascii="MS UI Gothic" w:hAnsi="MS UI Gothic"/>
+        </w:rPr>
+        <w:t>(</w:t>
+      </w:r>
+      <w:proofErr w:type="gramEnd"/>
+      <w:r>
+        <w:rPr>
+          <w:rFonts w:ascii="MS UI Gothic" w:hAnsi="MS UI Gothic"/>
+        </w:rPr>
+        <w:t>)</w:t>
+      </w:r>
+      <w:r>
+        <w:rPr>
+          <w:rFonts w:ascii="MS UI Gothic" w:hAnsi="MS UI Gothic"/>
+        </w:rPr>
+        <w:t xml:space="preserve"> function, I’ll sum them up</w:t>
+      </w:r>
+      <w:r>
+        <w:rPr>
+          <w:rFonts w:ascii="MS UI Gothic" w:hAnsi="MS UI Gothic"/>
+        </w:rPr>
+        <w:t xml:space="preserve">. After getting the final sum value, I </w:t>
+      </w:r>
+      <w:r>
+        <w:rPr>
+          <w:rFonts w:ascii="MS UI Gothic" w:hAnsi="MS UI Gothic"/>
+        </w:rPr>
+        <w:t>divide</w:t>
+      </w:r>
+      <w:r>
+        <w:rPr>
+          <w:rFonts w:ascii="MS UI Gothic" w:hAnsi="MS UI Gothic"/>
+        </w:rPr>
+        <w:t>d</w:t>
+      </w:r>
+      <w:r>
+        <w:rPr>
+          <w:rFonts w:ascii="MS UI Gothic" w:hAnsi="MS UI Gothic"/>
+        </w:rPr>
+        <w:t xml:space="preserve"> the sum with the total num of the actions</w:t>
+      </w:r>
+      <w:r>
+        <w:rPr>
+          <w:rFonts w:ascii="MS UI Gothic" w:hAnsi="MS UI Gothic"/>
+        </w:rPr>
+        <w:t xml:space="preserve"> </w:t>
+      </w:r>
+      <w:r>
+        <w:rPr>
+          <w:rFonts w:ascii="MS UI Gothic" w:hAnsi="MS UI Gothic"/>
+        </w:rPr>
+        <w:t xml:space="preserve">and </w:t>
+      </w:r>
+      <w:r>
+        <w:rPr>
+          <w:rFonts w:ascii="MS UI Gothic" w:hAnsi="MS UI Gothic"/>
+        </w:rPr>
+        <w:t>return the final value.</w:t>
+      </w:r>
+    </w:p>
+    <w:p>
+      <w:pPr>
+        <w:rPr>
+          <w:rFonts w:ascii="MS UI Gothic" w:hAnsi="MS UI Gothic"/>
+        </w:rPr>
+      </w:pPr>
+    </w:p>
+    <w:p>
+      <w:pPr>
+        <w:rPr>
+          <w:rFonts w:ascii="MS UI Gothic" w:hAnsi="MS UI Gothic"/>
+        </w:rPr>
+      </w:pPr>
+      <w:r>
+        <w:rPr>
+          <w:rFonts w:ascii="MS UI Gothic" w:hAnsi="MS UI Gothic"/>
+        </w:rPr>
+        <w:tab/>
+        <w:t xml:space="preserve">If there’s no agents remaining, I’ll call the </w:t>
+      </w:r>
+      <w:proofErr w:type="spellStart"/>
+      <w:r>
+        <w:rPr>
+          <w:rFonts w:ascii="MS UI Gothic" w:hAnsi="MS UI Gothic"/>
+        </w:rPr>
+        <w:t>Max_</w:t>
+      </w:r>
+      <w:proofErr w:type="gramStart"/>
+      <w:r>
+        <w:rPr>
+          <w:rFonts w:ascii="MS UI Gothic" w:hAnsi="MS UI Gothic"/>
+        </w:rPr>
+        <w:t>Value</w:t>
+      </w:r>
+      <w:proofErr w:type="spellEnd"/>
+      <w:r>
+        <w:rPr>
+          <w:rFonts w:ascii="MS UI Gothic" w:hAnsi="MS UI Gothic"/>
+        </w:rPr>
+        <w:t>(</w:t>
+      </w:r>
+      <w:proofErr w:type="gramEnd"/>
+      <w:r>
+        <w:rPr>
+          <w:rFonts w:ascii="MS UI Gothic" w:hAnsi="MS UI Gothic"/>
+        </w:rPr>
+        <w:t>)</w:t>
+      </w:r>
+      <w:r>
+        <w:rPr>
+          <w:rFonts w:ascii="MS UI Gothic" w:hAnsi="MS UI Gothic"/>
+        </w:rPr>
+        <w:t xml:space="preserve"> function, and iterate it through all the depth and all the legal actions obtained by the </w:t>
+      </w:r>
+      <w:proofErr w:type="spellStart"/>
+      <w:r>
+        <w:rPr>
+          <w:rFonts w:ascii="MS UI Gothic" w:hAnsi="MS UI Gothic"/>
+        </w:rPr>
+        <w:t>getLegalActions</w:t>
+      </w:r>
+      <w:proofErr w:type="spellEnd"/>
+      <w:r>
+        <w:rPr>
+          <w:rFonts w:ascii="MS UI Gothic" w:hAnsi="MS UI Gothic"/>
+        </w:rPr>
+        <w:t>(</w:t>
+      </w:r>
+      <w:proofErr w:type="spellStart"/>
+      <w:r>
+        <w:rPr>
+          <w:rFonts w:ascii="MS UI Gothic" w:hAnsi="MS UI Gothic"/>
+        </w:rPr>
+        <w:t>agentIndex</w:t>
+      </w:r>
+      <w:proofErr w:type="spellEnd"/>
+      <w:r>
+        <w:rPr>
+          <w:rFonts w:ascii="MS UI Gothic" w:hAnsi="MS UI Gothic"/>
+        </w:rPr>
+        <w:t xml:space="preserve">), which returns a list contains all the legal actions of the corresponding agent. As I keep getting value from the </w:t>
+      </w:r>
+      <w:proofErr w:type="spellStart"/>
+      <w:r>
+        <w:rPr>
+          <w:rFonts w:ascii="MS UI Gothic" w:hAnsi="MS UI Gothic"/>
+        </w:rPr>
+        <w:t>Max</w:t>
+      </w:r>
+      <w:r>
+        <w:rPr>
+          <w:rFonts w:ascii="MS UI Gothic" w:hAnsi="MS UI Gothic"/>
+        </w:rPr>
+        <w:t>_</w:t>
+      </w:r>
+      <w:proofErr w:type="gramStart"/>
+      <w:r>
+        <w:rPr>
+          <w:rFonts w:ascii="MS UI Gothic" w:hAnsi="MS UI Gothic"/>
+        </w:rPr>
+        <w:t>Value</w:t>
+      </w:r>
+      <w:proofErr w:type="spellEnd"/>
+      <w:r>
+        <w:rPr>
+          <w:rFonts w:ascii="MS UI Gothic" w:hAnsi="MS UI Gothic"/>
+        </w:rPr>
+        <w:t>(</w:t>
+      </w:r>
+      <w:proofErr w:type="gramEnd"/>
+      <w:r>
+        <w:rPr>
+          <w:rFonts w:ascii="MS UI Gothic" w:hAnsi="MS UI Gothic"/>
+        </w:rPr>
+        <w:t>)</w:t>
+      </w:r>
+      <w:r>
+        <w:rPr>
+          <w:rFonts w:ascii="MS UI Gothic" w:hAnsi="MS UI Gothic"/>
+        </w:rPr>
+        <w:t xml:space="preserve"> function, I’ll </w:t>
+      </w:r>
+      <w:r>
+        <w:rPr>
+          <w:rFonts w:ascii="MS UI Gothic" w:hAnsi="MS UI Gothic"/>
+        </w:rPr>
+        <w:t>sum</w:t>
+      </w:r>
+      <w:r>
+        <w:rPr>
+          <w:rFonts w:ascii="MS UI Gothic" w:hAnsi="MS UI Gothic"/>
+        </w:rPr>
+        <w:t xml:space="preserve"> them </w:t>
+      </w:r>
+      <w:r>
+        <w:rPr>
+          <w:rFonts w:ascii="MS UI Gothic" w:hAnsi="MS UI Gothic"/>
+        </w:rPr>
+        <w:t>up</w:t>
+      </w:r>
+      <w:r>
+        <w:rPr>
+          <w:rFonts w:ascii="MS UI Gothic" w:hAnsi="MS UI Gothic"/>
+        </w:rPr>
+        <w:t>. After getting the final sum value, I divided the sum with the total num of the actions</w:t>
+      </w:r>
+      <w:r>
+        <w:rPr>
+          <w:rFonts w:ascii="MS UI Gothic" w:hAnsi="MS UI Gothic"/>
+        </w:rPr>
+        <w:t xml:space="preserve">. Finally, I’ll return the </w:t>
+      </w:r>
+      <w:r>
+        <w:rPr>
+          <w:rFonts w:ascii="MS UI Gothic" w:hAnsi="MS UI Gothic"/>
+        </w:rPr>
+        <w:t>final</w:t>
+      </w:r>
+      <w:r>
+        <w:rPr>
+          <w:rFonts w:ascii="MS UI Gothic" w:hAnsi="MS UI Gothic"/>
+        </w:rPr>
+        <w:t xml:space="preserve"> value.</w:t>
+      </w:r>
+    </w:p>
+    <w:p>
+      <w:pPr>
+        <w:rPr>
+          <w:rFonts w:ascii="MS UI Gothic" w:hAnsi="MS UI Gothic"/>
+        </w:rPr>
+      </w:pPr>
+    </w:p>
+    <w:p>
+      <w:pPr>
+        <w:rPr>
+          <w:rFonts w:ascii="MS UI Gothic" w:hAnsi="MS UI Gothic"/>
+        </w:rPr>
+      </w:pPr>
+      <w:r>
+        <w:rPr>
+          <w:rFonts w:ascii="MS UI Gothic" w:hAnsi="MS UI Gothic"/>
           <w:noProof/>
         </w:rPr>
-        <w:t xml:space="preserve"> </w:t>
-      </w:r>
-      <w:r>
-        <w:rPr>
-          <w:rFonts w:ascii="MS UI Gothic" w:hAnsi="MS UI Gothic"/>
-          <w:noProof/>
-        </w:rPr>
         <w:drawing>
-          <wp:inline distT="0" distB="0" distL="0" distR="0" wp14:anchorId="744AB6A4" wp14:editId="49431E83">
-            <wp:extent cx="2120900" cy="631504"/>
-            <wp:effectExtent l="0" t="0" r="0" b="0"/>
-            <wp:docPr id="23" name="圖片 23"/>
+          <wp:inline distT="0" distB="0" distL="0" distR="0" wp14:anchorId="410B8AB6" wp14:editId="7E234C05">
+            <wp:extent cx="5274310" cy="292735"/>
+            <wp:effectExtent l="0" t="0" r="2540" b="0"/>
+            <wp:docPr id="24" name="圖片 24"/>
             <wp:cNvGraphicFramePr>
               <a:graphicFrameLocks xmlns:a="http://schemas.openxmlformats.org/drawingml/2006/main" noChangeAspect="1"/>
             </wp:cNvGraphicFramePr>
@@ -3205,7 +3110,7 @@
                   <pic:spPr>
                     <a:xfrm>
                       <a:off x="0" y="0"/>
-                      <a:ext cx="2137093" cy="636325"/>
+                      <a:ext cx="5274310" cy="292735"/>
                     </a:xfrm>
                     <a:prstGeom prst="rect">
                       <a:avLst/>
@@ -3224,30 +3129,16 @@
           <w:rFonts w:ascii="MS UI Gothic" w:hAnsi="MS UI Gothic"/>
         </w:rPr>
       </w:pPr>
-    </w:p>
-    <w:p>
-      <w:pPr>
-        <w:rPr>
-          <w:rFonts w:ascii="MS UI Gothic" w:hAnsi="MS UI Gothic"/>
-        </w:rPr>
-      </w:pPr>
-    </w:p>
-    <w:p>
-      <w:pPr>
-        <w:rPr>
-          <w:rFonts w:ascii="MS UI Gothic" w:hAnsi="MS UI Gothic"/>
-        </w:rPr>
-      </w:pPr>
       <w:r>
         <w:rPr>
           <w:rFonts w:ascii="MS UI Gothic" w:hAnsi="MS UI Gothic"/>
           <w:noProof/>
         </w:rPr>
         <w:drawing>
-          <wp:inline distT="0" distB="0" distL="0" distR="0" wp14:anchorId="0C3C61EB" wp14:editId="4DAB94C6">
-            <wp:extent cx="5274310" cy="278765"/>
-            <wp:effectExtent l="0" t="0" r="2540" b="6985"/>
-            <wp:docPr id="25" name="圖片 25"/>
+          <wp:inline distT="0" distB="0" distL="0" distR="0" wp14:anchorId="7950DF99" wp14:editId="31B992B9">
+            <wp:extent cx="1805039" cy="1485459"/>
+            <wp:effectExtent l="0" t="0" r="5080" b="635"/>
+            <wp:docPr id="22" name="圖片 22"/>
             <wp:cNvGraphicFramePr>
               <a:graphicFrameLocks xmlns:a="http://schemas.openxmlformats.org/drawingml/2006/main" noChangeAspect="1"/>
             </wp:cNvGraphicFramePr>
@@ -3267,7 +3158,7 @@
                   <pic:spPr>
                     <a:xfrm>
                       <a:off x="0" y="0"/>
-                      <a:ext cx="5274310" cy="278765"/>
+                      <a:ext cx="1827710" cy="1504116"/>
                     </a:xfrm>
                     <a:prstGeom prst="rect">
                       <a:avLst/>
@@ -3279,23 +3170,22 @@
           </wp:inline>
         </w:drawing>
       </w:r>
-    </w:p>
-    <w:p>
-      <w:pPr>
-        <w:rPr>
-          <w:rFonts w:ascii="MS UI Gothic" w:hAnsi="MS UI Gothic"/>
-        </w:rPr>
-      </w:pPr>
-      <w:r>
-        <w:rPr>
-          <w:rFonts w:ascii="MS UI Gothic" w:hAnsi="MS UI Gothic"/>
+      <w:r>
+        <w:rPr>
           <w:noProof/>
         </w:rPr>
+        <w:t xml:space="preserve"> </w:t>
+      </w:r>
+      <w:r>
+        <w:rPr>
+          <w:rFonts w:ascii="MS UI Gothic" w:hAnsi="MS UI Gothic"/>
+          <w:noProof/>
+        </w:rPr>
         <w:drawing>
-          <wp:inline distT="0" distB="0" distL="0" distR="0" wp14:anchorId="7464CB86" wp14:editId="05342590">
-            <wp:extent cx="1390739" cy="1269365"/>
-            <wp:effectExtent l="0" t="0" r="0" b="6985"/>
-            <wp:docPr id="26" name="圖片 26"/>
+          <wp:inline distT="0" distB="0" distL="0" distR="0" wp14:anchorId="744AB6A4" wp14:editId="49431E83">
+            <wp:extent cx="2120900" cy="631504"/>
+            <wp:effectExtent l="0" t="0" r="0" b="0"/>
+            <wp:docPr id="23" name="圖片 23"/>
             <wp:cNvGraphicFramePr>
               <a:graphicFrameLocks xmlns:a="http://schemas.openxmlformats.org/drawingml/2006/main" noChangeAspect="1"/>
             </wp:cNvGraphicFramePr>
@@ -3315,7 +3205,7 @@
                   <pic:spPr>
                     <a:xfrm>
                       <a:off x="0" y="0"/>
-                      <a:ext cx="1439640" cy="1313998"/>
+                      <a:ext cx="2137093" cy="636325"/>
                     </a:xfrm>
                     <a:prstGeom prst="rect">
                       <a:avLst/>
@@ -3327,22 +3217,37 @@
           </wp:inline>
         </w:drawing>
       </w:r>
-      <w:r>
-        <w:rPr>
+    </w:p>
+    <w:p>
+      <w:pPr>
+        <w:rPr>
+          <w:rFonts w:ascii="MS UI Gothic" w:hAnsi="MS UI Gothic"/>
+        </w:rPr>
+      </w:pPr>
+    </w:p>
+    <w:p>
+      <w:pPr>
+        <w:rPr>
+          <w:rFonts w:ascii="MS UI Gothic" w:hAnsi="MS UI Gothic"/>
+        </w:rPr>
+      </w:pPr>
+    </w:p>
+    <w:p>
+      <w:pPr>
+        <w:rPr>
+          <w:rFonts w:ascii="MS UI Gothic" w:hAnsi="MS UI Gothic"/>
+        </w:rPr>
+      </w:pPr>
+      <w:r>
+        <w:rPr>
+          <w:rFonts w:ascii="MS UI Gothic" w:hAnsi="MS UI Gothic"/>
           <w:noProof/>
         </w:rPr>
-        <w:t xml:space="preserve"> </w:t>
-      </w:r>
-      <w:r>
-        <w:rPr>
-          <w:rFonts w:ascii="MS UI Gothic" w:hAnsi="MS UI Gothic"/>
-          <w:noProof/>
-        </w:rPr>
         <w:drawing>
-          <wp:inline distT="0" distB="0" distL="0" distR="0" wp14:anchorId="4E218246" wp14:editId="69531C0C">
-            <wp:extent cx="3735454" cy="1295221"/>
-            <wp:effectExtent l="0" t="0" r="0" b="635"/>
-            <wp:docPr id="27" name="圖片 27"/>
+          <wp:inline distT="0" distB="0" distL="0" distR="0" wp14:anchorId="0C3C61EB" wp14:editId="4DAB94C6">
+            <wp:extent cx="5274310" cy="278765"/>
+            <wp:effectExtent l="0" t="0" r="2540" b="6985"/>
+            <wp:docPr id="25" name="圖片 25"/>
             <wp:cNvGraphicFramePr>
               <a:graphicFrameLocks xmlns:a="http://schemas.openxmlformats.org/drawingml/2006/main" noChangeAspect="1"/>
             </wp:cNvGraphicFramePr>
@@ -3362,7 +3267,7 @@
                   <pic:spPr>
                     <a:xfrm>
                       <a:off x="0" y="0"/>
-                      <a:ext cx="3864006" cy="1339795"/>
+                      <a:ext cx="5274310" cy="278765"/>
                     </a:xfrm>
                     <a:prstGeom prst="rect">
                       <a:avLst/>
@@ -3381,54 +3286,16 @@
           <w:rFonts w:ascii="MS UI Gothic" w:hAnsi="MS UI Gothic"/>
         </w:rPr>
       </w:pPr>
-    </w:p>
-    <w:p>
-      <w:pPr>
-        <w:rPr>
-          <w:rFonts w:ascii="MS UI Gothic" w:hAnsi="MS UI Gothic" w:hint="eastAsia"/>
-          <w:sz w:val="28"/>
-        </w:rPr>
-      </w:pPr>
-      <w:r>
-        <w:rPr>
-          <w:rFonts w:ascii="MS UI Gothic" w:eastAsia="MS UI Gothic" w:hAnsi="MS UI Gothic"/>
-          <w:sz w:val="28"/>
-        </w:rPr>
-        <w:t>Part 1-3: Evaluation Function</w:t>
-      </w:r>
-      <w:r>
-        <w:rPr>
-          <w:rFonts w:ascii="MS UI Gothic" w:eastAsia="MS UI Gothic" w:hAnsi="MS UI Gothic"/>
-          <w:sz w:val="28"/>
-        </w:rPr>
-        <w:t xml:space="preserve"> (Bonus)</w:t>
-      </w:r>
-    </w:p>
-    <w:p>
-      <w:pPr>
-        <w:jc w:val="center"/>
-        <w:rPr>
-          <w:rFonts w:ascii="MS UI Gothic" w:hAnsi="MS UI Gothic"/>
-          <w:sz w:val="16"/>
-        </w:rPr>
-      </w:pPr>
-    </w:p>
-    <w:p>
-      <w:pPr>
-        <w:jc w:val="center"/>
-        <w:rPr>
-          <w:rFonts w:ascii="MS UI Gothic" w:hAnsi="MS UI Gothic"/>
-        </w:rPr>
-      </w:pPr>
-      <w:r>
-        <w:rPr>
-          <w:rFonts w:ascii="MS UI Gothic" w:hAnsi="MS UI Gothic"/>
+      <w:r>
+        <w:rPr>
+          <w:rFonts w:ascii="MS UI Gothic" w:hAnsi="MS UI Gothic"/>
+          <w:noProof/>
         </w:rPr>
         <w:drawing>
-          <wp:inline distT="0" distB="0" distL="0" distR="0" wp14:anchorId="0EA94E8B" wp14:editId="34C27292">
-            <wp:extent cx="5142016" cy="5566080"/>
-            <wp:effectExtent l="0" t="0" r="1905" b="0"/>
-            <wp:docPr id="10" name="圖片 10"/>
+          <wp:inline distT="0" distB="0" distL="0" distR="0" wp14:anchorId="7464CB86" wp14:editId="05342590">
+            <wp:extent cx="1390739" cy="1269365"/>
+            <wp:effectExtent l="0" t="0" r="0" b="6985"/>
+            <wp:docPr id="26" name="圖片 26"/>
             <wp:cNvGraphicFramePr>
               <a:graphicFrameLocks xmlns:a="http://schemas.openxmlformats.org/drawingml/2006/main" noChangeAspect="1"/>
             </wp:cNvGraphicFramePr>
@@ -3448,6 +3315,140 @@
                   <pic:spPr>
                     <a:xfrm>
                       <a:off x="0" y="0"/>
+                      <a:ext cx="1439640" cy="1313998"/>
+                    </a:xfrm>
+                    <a:prstGeom prst="rect">
+                      <a:avLst/>
+                    </a:prstGeom>
+                  </pic:spPr>
+                </pic:pic>
+              </a:graphicData>
+            </a:graphic>
+          </wp:inline>
+        </w:drawing>
+      </w:r>
+      <w:r>
+        <w:rPr>
+          <w:noProof/>
+        </w:rPr>
+        <w:t xml:space="preserve"> </w:t>
+      </w:r>
+      <w:r>
+        <w:rPr>
+          <w:rFonts w:ascii="MS UI Gothic" w:hAnsi="MS UI Gothic"/>
+          <w:noProof/>
+        </w:rPr>
+        <w:drawing>
+          <wp:inline distT="0" distB="0" distL="0" distR="0" wp14:anchorId="4E218246" wp14:editId="69531C0C">
+            <wp:extent cx="3735454" cy="1295221"/>
+            <wp:effectExtent l="0" t="0" r="0" b="635"/>
+            <wp:docPr id="27" name="圖片 27"/>
+            <wp:cNvGraphicFramePr>
+              <a:graphicFrameLocks xmlns:a="http://schemas.openxmlformats.org/drawingml/2006/main" noChangeAspect="1"/>
+            </wp:cNvGraphicFramePr>
+            <a:graphic xmlns:a="http://schemas.openxmlformats.org/drawingml/2006/main">
+              <a:graphicData uri="http://schemas.openxmlformats.org/drawingml/2006/picture">
+                <pic:pic xmlns:pic="http://schemas.openxmlformats.org/drawingml/2006/picture">
+                  <pic:nvPicPr>
+                    <pic:cNvPr id="1" name=""/>
+                    <pic:cNvPicPr/>
+                  </pic:nvPicPr>
+                  <pic:blipFill>
+                    <a:blip r:embed="rId26"/>
+                    <a:stretch>
+                      <a:fillRect/>
+                    </a:stretch>
+                  </pic:blipFill>
+                  <pic:spPr>
+                    <a:xfrm>
+                      <a:off x="0" y="0"/>
+                      <a:ext cx="3864006" cy="1339795"/>
+                    </a:xfrm>
+                    <a:prstGeom prst="rect">
+                      <a:avLst/>
+                    </a:prstGeom>
+                  </pic:spPr>
+                </pic:pic>
+              </a:graphicData>
+            </a:graphic>
+          </wp:inline>
+        </w:drawing>
+      </w:r>
+    </w:p>
+    <w:p>
+      <w:pPr>
+        <w:rPr>
+          <w:rFonts w:ascii="MS UI Gothic" w:hAnsi="MS UI Gothic"/>
+        </w:rPr>
+      </w:pPr>
+    </w:p>
+    <w:p>
+      <w:pPr>
+        <w:rPr>
+          <w:rFonts w:ascii="MS UI Gothic" w:hAnsi="MS UI Gothic"/>
+          <w:sz w:val="28"/>
+        </w:rPr>
+      </w:pPr>
+      <w:r>
+        <w:rPr>
+          <w:rFonts w:ascii="MS UI Gothic" w:eastAsia="MS UI Gothic" w:hAnsi="MS UI Gothic"/>
+          <w:sz w:val="28"/>
+        </w:rPr>
+        <w:t>Part 1-3: Evaluation Function</w:t>
+      </w:r>
+      <w:r>
+        <w:rPr>
+          <w:rFonts w:ascii="MS UI Gothic" w:eastAsia="MS UI Gothic" w:hAnsi="MS UI Gothic"/>
+          <w:sz w:val="28"/>
+        </w:rPr>
+        <w:t xml:space="preserve"> (Bonus)</w:t>
+      </w:r>
+    </w:p>
+    <w:p>
+      <w:pPr>
+        <w:jc w:val="center"/>
+        <w:rPr>
+          <w:rFonts w:ascii="MS UI Gothic" w:hAnsi="MS UI Gothic"/>
+          <w:sz w:val="16"/>
+        </w:rPr>
+      </w:pPr>
+    </w:p>
+    <w:p>
+      <w:pPr>
+        <w:jc w:val="center"/>
+        <w:rPr>
+          <w:rFonts w:ascii="MS UI Gothic" w:hAnsi="MS UI Gothic"/>
+        </w:rPr>
+      </w:pPr>
+      <w:r>
+        <w:rPr>
+          <w:rFonts w:ascii="MS UI Gothic" w:hAnsi="MS UI Gothic"/>
+          <w:noProof/>
+        </w:rPr>
+        <w:drawing>
+          <wp:inline distT="0" distB="0" distL="0" distR="0" wp14:anchorId="0EA94E8B" wp14:editId="34C27292">
+            <wp:extent cx="5142016" cy="5566080"/>
+            <wp:effectExtent l="0" t="0" r="1905" b="0"/>
+            <wp:docPr id="10" name="圖片 10"/>
+            <wp:cNvGraphicFramePr>
+              <a:graphicFrameLocks xmlns:a="http://schemas.openxmlformats.org/drawingml/2006/main" noChangeAspect="1"/>
+            </wp:cNvGraphicFramePr>
+            <a:graphic xmlns:a="http://schemas.openxmlformats.org/drawingml/2006/main">
+              <a:graphicData uri="http://schemas.openxmlformats.org/drawingml/2006/picture">
+                <pic:pic xmlns:pic="http://schemas.openxmlformats.org/drawingml/2006/picture">
+                  <pic:nvPicPr>
+                    <pic:cNvPr id="1" name=""/>
+                    <pic:cNvPicPr/>
+                  </pic:nvPicPr>
+                  <pic:blipFill>
+                    <a:blip r:embed="rId27"/>
+                    <a:stretch>
+                      <a:fillRect/>
+                    </a:stretch>
+                  </pic:blipFill>
+                  <pic:spPr>
+                    <a:xfrm>
+                      <a:off x="0" y="0"/>
                       <a:ext cx="5152786" cy="5577738"/>
                     </a:xfrm>
                     <a:prstGeom prst="rect">
@@ -3506,19 +3507,7 @@
         <w:rPr>
           <w:rFonts w:ascii="MS UI Gothic" w:hAnsi="MS UI Gothic"/>
         </w:rPr>
-        <w:t>ghost</w:t>
-      </w:r>
-      <w:r>
-        <w:rPr>
-          <w:rFonts w:ascii="MS UI Gothic" w:hAnsi="MS UI Gothic"/>
-        </w:rPr>
-        <w:t>_position</w:t>
-      </w:r>
-      <w:r>
-        <w:rPr>
-          <w:rFonts w:ascii="MS UI Gothic" w:hAnsi="MS UI Gothic"/>
-        </w:rPr>
-        <w:t>s</w:t>
+        <w:t>ghost_positions</w:t>
       </w:r>
       <w:proofErr w:type="spellEnd"/>
       <w:r>
@@ -3591,7 +3580,7 @@
     <w:p>
       <w:pPr>
         <w:rPr>
-          <w:rFonts w:ascii="MS UI Gothic" w:hAnsi="MS UI Gothic" w:hint="eastAsia"/>
+          <w:rFonts w:ascii="MS UI Gothic" w:hAnsi="MS UI Gothic"/>
         </w:rPr>
       </w:pPr>
     </w:p>
@@ -3680,7 +3669,7 @@
     <w:p>
       <w:pPr>
         <w:rPr>
-          <w:rFonts w:ascii="MS UI Gothic" w:hAnsi="MS UI Gothic" w:hint="eastAsia"/>
+          <w:rFonts w:ascii="MS UI Gothic" w:hAnsi="MS UI Gothic"/>
         </w:rPr>
       </w:pPr>
     </w:p>
@@ -3720,32 +3709,20 @@
         <w:rPr>
           <w:rFonts w:ascii="MS UI Gothic" w:hAnsi="MS UI Gothic"/>
         </w:rPr>
-        <w:t xml:space="preserve">”, I obtain the distance from the Pacman to the ghost through </w:t>
-      </w:r>
-      <w:r>
-        <w:rPr>
-          <w:rFonts w:ascii="MS UI Gothic" w:hAnsi="MS UI Gothic"/>
-        </w:rPr>
-        <w:t>Manhattan distance</w:t>
-      </w:r>
-      <w:r>
-        <w:rPr>
-          <w:rFonts w:ascii="MS UI Gothic" w:hAnsi="MS UI Gothic"/>
-        </w:rPr>
-        <w:t xml:space="preserve">. When the distance is smaller than 5, my Pacman will leave the food alone, and start to escape to keep itself alive. </w:t>
-      </w:r>
-    </w:p>
-    <w:p>
-      <w:pPr>
-        <w:rPr>
-          <w:rFonts w:ascii="MS UI Gothic" w:hAnsi="MS UI Gothic"/>
-        </w:rPr>
-      </w:pPr>
-    </w:p>
-    <w:p>
-      <w:pPr>
-        <w:rPr>
-          <w:rFonts w:ascii="MS UI Gothic" w:hAnsi="MS UI Gothic" w:hint="eastAsia"/>
+        <w:t xml:space="preserve">”, I obtain the distance from the Pacman to the ghost through Manhattan distance. When the distance is smaller than 5, my Pacman will leave the food alone, and start to escape to keep itself alive. </w:t>
+      </w:r>
+    </w:p>
+    <w:p>
+      <w:pPr>
+        <w:rPr>
+          <w:rFonts w:ascii="MS UI Gothic" w:hAnsi="MS UI Gothic"/>
+        </w:rPr>
+      </w:pPr>
+    </w:p>
+    <w:p>
+      <w:pPr>
+        <w:rPr>
+          <w:rFonts w:ascii="MS UI Gothic" w:hAnsi="MS UI Gothic"/>
         </w:rPr>
       </w:pPr>
       <w:r>
@@ -3841,8 +3818,6 @@
         </w:rPr>
         <w:t xml:space="preserve">that </w:t>
       </w:r>
-      <w:bookmarkStart w:id="0" w:name="_GoBack"/>
-      <w:bookmarkEnd w:id="0"/>
       <w:r>
         <w:rPr>
           <w:rFonts w:ascii="MS UI Gothic" w:hAnsi="MS UI Gothic"/>
@@ -3871,7 +3846,7 @@
     <w:p>
       <w:pPr>
         <w:rPr>
-          <w:rFonts w:ascii="MS UI Gothic" w:hAnsi="MS UI Gothic" w:hint="eastAsia"/>
+          <w:rFonts w:ascii="MS UI Gothic" w:hAnsi="MS UI Gothic"/>
         </w:rPr>
       </w:pPr>
     </w:p>
@@ -3910,7 +3885,199 @@
     <w:p>
       <w:pPr>
         <w:rPr>
-          <w:rFonts w:ascii="MS UI Gothic" w:eastAsia="MS UI Gothic" w:hAnsi="MS UI Gothic"/>
+          <w:rFonts w:ascii="MS UI Gothic" w:hAnsi="MS UI Gothic"/>
+        </w:rPr>
+      </w:pPr>
+    </w:p>
+    <w:p>
+      <w:pPr>
+        <w:rPr>
+          <w:rFonts w:ascii="MS UI Gothic" w:hAnsi="MS UI Gothic"/>
+        </w:rPr>
+      </w:pPr>
+      <w:r>
+        <w:rPr>
+          <w:rFonts w:ascii="MS UI Gothic" w:hAnsi="MS UI Gothic"/>
+        </w:rPr>
+        <w:lastRenderedPageBreak/>
+        <w:drawing>
+          <wp:inline distT="0" distB="0" distL="0" distR="0" wp14:anchorId="43DB58D1" wp14:editId="482F0CA3">
+            <wp:extent cx="5274310" cy="3856355"/>
+            <wp:effectExtent l="0" t="0" r="2540" b="0"/>
+            <wp:docPr id="4" name="圖片 4"/>
+            <wp:cNvGraphicFramePr>
+              <a:graphicFrameLocks xmlns:a="http://schemas.openxmlformats.org/drawingml/2006/main" noChangeAspect="1"/>
+            </wp:cNvGraphicFramePr>
+            <a:graphic xmlns:a="http://schemas.openxmlformats.org/drawingml/2006/main">
+              <a:graphicData uri="http://schemas.openxmlformats.org/drawingml/2006/picture">
+                <pic:pic xmlns:pic="http://schemas.openxmlformats.org/drawingml/2006/picture">
+                  <pic:nvPicPr>
+                    <pic:cNvPr id="1" name=""/>
+                    <pic:cNvPicPr/>
+                  </pic:nvPicPr>
+                  <pic:blipFill>
+                    <a:blip r:embed="rId28"/>
+                    <a:stretch>
+                      <a:fillRect/>
+                    </a:stretch>
+                  </pic:blipFill>
+                  <pic:spPr>
+                    <a:xfrm>
+                      <a:off x="0" y="0"/>
+                      <a:ext cx="5274310" cy="3856355"/>
+                    </a:xfrm>
+                    <a:prstGeom prst="rect">
+                      <a:avLst/>
+                    </a:prstGeom>
+                  </pic:spPr>
+                </pic:pic>
+              </a:graphicData>
+            </a:graphic>
+          </wp:inline>
+        </w:drawing>
+      </w:r>
+    </w:p>
+    <w:p>
+      <w:pPr>
+        <w:rPr>
+          <w:rFonts w:ascii="MS UI Gothic" w:hAnsi="MS UI Gothic"/>
+        </w:rPr>
+      </w:pPr>
+    </w:p>
+    <w:p>
+      <w:pPr>
+        <w:rPr>
+          <w:rFonts w:ascii="MS UI Gothic" w:hAnsi="MS UI Gothic"/>
+        </w:rPr>
+      </w:pPr>
+    </w:p>
+    <w:p>
+      <w:pPr>
+        <w:rPr>
+          <w:rFonts w:ascii="MS UI Gothic" w:hAnsi="MS UI Gothic"/>
+        </w:rPr>
+      </w:pPr>
+    </w:p>
+    <w:p>
+      <w:pPr>
+        <w:rPr>
+          <w:rFonts w:ascii="MS UI Gothic" w:hAnsi="MS UI Gothic"/>
+        </w:rPr>
+      </w:pPr>
+      <w:r>
+        <w:rPr>
+          <w:rFonts w:ascii="MS UI Gothic" w:hAnsi="MS UI Gothic"/>
+        </w:rPr>
+        <w:drawing>
+          <wp:inline distT="0" distB="0" distL="0" distR="0" wp14:anchorId="515E02B2" wp14:editId="5A013111">
+            <wp:extent cx="5274310" cy="2030095"/>
+            <wp:effectExtent l="0" t="0" r="2540" b="8255"/>
+            <wp:docPr id="13" name="圖片 13"/>
+            <wp:cNvGraphicFramePr>
+              <a:graphicFrameLocks xmlns:a="http://schemas.openxmlformats.org/drawingml/2006/main" noChangeAspect="1"/>
+            </wp:cNvGraphicFramePr>
+            <a:graphic xmlns:a="http://schemas.openxmlformats.org/drawingml/2006/main">
+              <a:graphicData uri="http://schemas.openxmlformats.org/drawingml/2006/picture">
+                <pic:pic xmlns:pic="http://schemas.openxmlformats.org/drawingml/2006/picture">
+                  <pic:nvPicPr>
+                    <pic:cNvPr id="1" name=""/>
+                    <pic:cNvPicPr/>
+                  </pic:nvPicPr>
+                  <pic:blipFill>
+                    <a:blip r:embed="rId29"/>
+                    <a:stretch>
+                      <a:fillRect/>
+                    </a:stretch>
+                  </pic:blipFill>
+                  <pic:spPr>
+                    <a:xfrm>
+                      <a:off x="0" y="0"/>
+                      <a:ext cx="5274310" cy="2030095"/>
+                    </a:xfrm>
+                    <a:prstGeom prst="rect">
+                      <a:avLst/>
+                    </a:prstGeom>
+                  </pic:spPr>
+                </pic:pic>
+              </a:graphicData>
+            </a:graphic>
+          </wp:inline>
+        </w:drawing>
+      </w:r>
+    </w:p>
+    <w:p>
+      <w:pPr>
+        <w:rPr>
+          <w:rFonts w:ascii="MS UI Gothic" w:hAnsi="MS UI Gothic"/>
+        </w:rPr>
+      </w:pPr>
+    </w:p>
+    <w:p>
+      <w:pPr>
+        <w:rPr>
+          <w:rFonts w:ascii="MS UI Gothic" w:hAnsi="MS UI Gothic"/>
+        </w:rPr>
+      </w:pPr>
+    </w:p>
+    <w:p>
+      <w:pPr>
+        <w:rPr>
+          <w:rFonts w:ascii="MS UI Gothic" w:hAnsi="MS UI Gothic"/>
+        </w:rPr>
+      </w:pPr>
+    </w:p>
+    <w:p>
+      <w:pPr>
+        <w:rPr>
+          <w:rFonts w:ascii="MS UI Gothic" w:hAnsi="MS UI Gothic"/>
+        </w:rPr>
+      </w:pPr>
+      <w:r>
+        <w:rPr>
+          <w:rFonts w:ascii="MS UI Gothic" w:hAnsi="MS UI Gothic"/>
+        </w:rPr>
+        <w:lastRenderedPageBreak/>
+        <w:drawing>
+          <wp:inline distT="0" distB="0" distL="0" distR="0" wp14:anchorId="25648D57" wp14:editId="2BE4F68E">
+            <wp:extent cx="5274310" cy="2844800"/>
+            <wp:effectExtent l="0" t="0" r="2540" b="0"/>
+            <wp:docPr id="14" name="圖片 14"/>
+            <wp:cNvGraphicFramePr>
+              <a:graphicFrameLocks xmlns:a="http://schemas.openxmlformats.org/drawingml/2006/main" noChangeAspect="1"/>
+            </wp:cNvGraphicFramePr>
+            <a:graphic xmlns:a="http://schemas.openxmlformats.org/drawingml/2006/main">
+              <a:graphicData uri="http://schemas.openxmlformats.org/drawingml/2006/picture">
+                <pic:pic xmlns:pic="http://schemas.openxmlformats.org/drawingml/2006/picture">
+                  <pic:nvPicPr>
+                    <pic:cNvPr id="1" name=""/>
+                    <pic:cNvPicPr/>
+                  </pic:nvPicPr>
+                  <pic:blipFill>
+                    <a:blip r:embed="rId30"/>
+                    <a:stretch>
+                      <a:fillRect/>
+                    </a:stretch>
+                  </pic:blipFill>
+                  <pic:spPr>
+                    <a:xfrm>
+                      <a:off x="0" y="0"/>
+                      <a:ext cx="5274310" cy="2844800"/>
+                    </a:xfrm>
+                    <a:prstGeom prst="rect">
+                      <a:avLst/>
+                    </a:prstGeom>
+                  </pic:spPr>
+                </pic:pic>
+              </a:graphicData>
+            </a:graphic>
+          </wp:inline>
+        </w:drawing>
+      </w:r>
+    </w:p>
+    <w:p>
+      <w:pPr>
+        <w:rPr>
+          <w:rFonts w:ascii="MS UI Gothic" w:hAnsi="MS UI Gothic" w:hint="eastAsia"/>
         </w:rPr>
       </w:pPr>
     </w:p>
@@ -3932,7 +4099,335 @@
     <w:p>
       <w:pPr>
         <w:rPr>
-          <w:rFonts w:ascii="MS UI Gothic" w:eastAsia="MS UI Gothic" w:hAnsi="MS UI Gothic"/>
+          <w:rFonts w:ascii="MS UI Gothic" w:hAnsi="MS UI Gothic"/>
+        </w:rPr>
+      </w:pPr>
+    </w:p>
+    <w:p>
+      <w:pPr>
+        <w:rPr>
+          <w:rFonts w:ascii="MS UI Gothic" w:hAnsi="MS UI Gothic"/>
+        </w:rPr>
+      </w:pPr>
+    </w:p>
+    <w:p>
+      <w:pPr>
+        <w:rPr>
+          <w:rFonts w:ascii="MS UI Gothic" w:hAnsi="MS UI Gothic"/>
+        </w:rPr>
+      </w:pPr>
+      <w:r>
+        <w:rPr>
+          <w:rFonts w:ascii="MS UI Gothic" w:hAnsi="MS UI Gothic"/>
+        </w:rPr>
+        <w:drawing>
+          <wp:inline distT="0" distB="0" distL="0" distR="0" wp14:anchorId="6FD314F6" wp14:editId="7122022C">
+            <wp:extent cx="5191850" cy="3000794"/>
+            <wp:effectExtent l="0" t="0" r="8890" b="9525"/>
+            <wp:docPr id="15" name="圖片 15"/>
+            <wp:cNvGraphicFramePr>
+              <a:graphicFrameLocks xmlns:a="http://schemas.openxmlformats.org/drawingml/2006/main" noChangeAspect="1"/>
+            </wp:cNvGraphicFramePr>
+            <a:graphic xmlns:a="http://schemas.openxmlformats.org/drawingml/2006/main">
+              <a:graphicData uri="http://schemas.openxmlformats.org/drawingml/2006/picture">
+                <pic:pic xmlns:pic="http://schemas.openxmlformats.org/drawingml/2006/picture">
+                  <pic:nvPicPr>
+                    <pic:cNvPr id="1" name=""/>
+                    <pic:cNvPicPr/>
+                  </pic:nvPicPr>
+                  <pic:blipFill>
+                    <a:blip r:embed="rId31"/>
+                    <a:stretch>
+                      <a:fillRect/>
+                    </a:stretch>
+                  </pic:blipFill>
+                  <pic:spPr>
+                    <a:xfrm>
+                      <a:off x="0" y="0"/>
+                      <a:ext cx="5191850" cy="3000794"/>
+                    </a:xfrm>
+                    <a:prstGeom prst="rect">
+                      <a:avLst/>
+                    </a:prstGeom>
+                  </pic:spPr>
+                </pic:pic>
+              </a:graphicData>
+            </a:graphic>
+          </wp:inline>
+        </w:drawing>
+      </w:r>
+    </w:p>
+    <w:p>
+      <w:pPr>
+        <w:rPr>
+          <w:rFonts w:ascii="MS UI Gothic" w:hAnsi="MS UI Gothic"/>
+        </w:rPr>
+      </w:pPr>
+    </w:p>
+    <w:p>
+      <w:pPr>
+        <w:rPr>
+          <w:rFonts w:ascii="MS UI Gothic" w:hAnsi="MS UI Gothic"/>
+        </w:rPr>
+      </w:pPr>
+    </w:p>
+    <w:p>
+      <w:pPr>
+        <w:rPr>
+          <w:rFonts w:ascii="MS UI Gothic" w:hAnsi="MS UI Gothic"/>
+        </w:rPr>
+      </w:pPr>
+      <w:r>
+        <w:rPr>
+          <w:rFonts w:ascii="MS UI Gothic" w:hAnsi="MS UI Gothic"/>
+        </w:rPr>
+        <w:lastRenderedPageBreak/>
+        <w:drawing>
+          <wp:inline distT="0" distB="0" distL="0" distR="0" wp14:anchorId="48E3FDF6" wp14:editId="3744D783">
+            <wp:extent cx="5274310" cy="2676525"/>
+            <wp:effectExtent l="0" t="0" r="2540" b="9525"/>
+            <wp:docPr id="28" name="圖片 28"/>
+            <wp:cNvGraphicFramePr>
+              <a:graphicFrameLocks xmlns:a="http://schemas.openxmlformats.org/drawingml/2006/main" noChangeAspect="1"/>
+            </wp:cNvGraphicFramePr>
+            <a:graphic xmlns:a="http://schemas.openxmlformats.org/drawingml/2006/main">
+              <a:graphicData uri="http://schemas.openxmlformats.org/drawingml/2006/picture">
+                <pic:pic xmlns:pic="http://schemas.openxmlformats.org/drawingml/2006/picture">
+                  <pic:nvPicPr>
+                    <pic:cNvPr id="1" name=""/>
+                    <pic:cNvPicPr/>
+                  </pic:nvPicPr>
+                  <pic:blipFill>
+                    <a:blip r:embed="rId32"/>
+                    <a:stretch>
+                      <a:fillRect/>
+                    </a:stretch>
+                  </pic:blipFill>
+                  <pic:spPr>
+                    <a:xfrm>
+                      <a:off x="0" y="0"/>
+                      <a:ext cx="5274310" cy="2676525"/>
+                    </a:xfrm>
+                    <a:prstGeom prst="rect">
+                      <a:avLst/>
+                    </a:prstGeom>
+                  </pic:spPr>
+                </pic:pic>
+              </a:graphicData>
+            </a:graphic>
+          </wp:inline>
+        </w:drawing>
+      </w:r>
+    </w:p>
+    <w:p>
+      <w:pPr>
+        <w:rPr>
+          <w:rFonts w:ascii="MS UI Gothic" w:hAnsi="MS UI Gothic"/>
+        </w:rPr>
+      </w:pPr>
+    </w:p>
+    <w:p>
+      <w:pPr>
+        <w:rPr>
+          <w:rFonts w:ascii="MS UI Gothic" w:hAnsi="MS UI Gothic"/>
+        </w:rPr>
+      </w:pPr>
+    </w:p>
+    <w:p>
+      <w:pPr>
+        <w:rPr>
+          <w:rFonts w:ascii="MS UI Gothic" w:hAnsi="MS UI Gothic"/>
+        </w:rPr>
+      </w:pPr>
+      <w:r>
+        <w:rPr>
+          <w:rFonts w:ascii="MS UI Gothic" w:hAnsi="MS UI Gothic"/>
+        </w:rPr>
+        <w:drawing>
+          <wp:inline distT="0" distB="0" distL="0" distR="0" wp14:anchorId="088C57A9" wp14:editId="547E3A1E">
+            <wp:extent cx="5274310" cy="2558415"/>
+            <wp:effectExtent l="0" t="0" r="2540" b="0"/>
+            <wp:docPr id="29" name="圖片 29"/>
+            <wp:cNvGraphicFramePr>
+              <a:graphicFrameLocks xmlns:a="http://schemas.openxmlformats.org/drawingml/2006/main" noChangeAspect="1"/>
+            </wp:cNvGraphicFramePr>
+            <a:graphic xmlns:a="http://schemas.openxmlformats.org/drawingml/2006/main">
+              <a:graphicData uri="http://schemas.openxmlformats.org/drawingml/2006/picture">
+                <pic:pic xmlns:pic="http://schemas.openxmlformats.org/drawingml/2006/picture">
+                  <pic:nvPicPr>
+                    <pic:cNvPr id="1" name=""/>
+                    <pic:cNvPicPr/>
+                  </pic:nvPicPr>
+                  <pic:blipFill>
+                    <a:blip r:embed="rId33"/>
+                    <a:stretch>
+                      <a:fillRect/>
+                    </a:stretch>
+                  </pic:blipFill>
+                  <pic:spPr>
+                    <a:xfrm>
+                      <a:off x="0" y="0"/>
+                      <a:ext cx="5274310" cy="2558415"/>
+                    </a:xfrm>
+                    <a:prstGeom prst="rect">
+                      <a:avLst/>
+                    </a:prstGeom>
+                  </pic:spPr>
+                </pic:pic>
+              </a:graphicData>
+            </a:graphic>
+          </wp:inline>
+        </w:drawing>
+      </w:r>
+    </w:p>
+    <w:p>
+      <w:pPr>
+        <w:rPr>
+          <w:rFonts w:ascii="MS UI Gothic" w:hAnsi="MS UI Gothic"/>
+        </w:rPr>
+      </w:pPr>
+    </w:p>
+    <w:p>
+      <w:pPr>
+        <w:rPr>
+          <w:rFonts w:ascii="MS UI Gothic" w:hAnsi="MS UI Gothic"/>
+        </w:rPr>
+      </w:pPr>
+    </w:p>
+    <w:p>
+      <w:pPr>
+        <w:rPr>
+          <w:rFonts w:ascii="MS UI Gothic" w:hAnsi="MS UI Gothic"/>
+        </w:rPr>
+      </w:pPr>
+    </w:p>
+    <w:p>
+      <w:pPr>
+        <w:rPr>
+          <w:rFonts w:ascii="MS UI Gothic" w:hAnsi="MS UI Gothic"/>
+        </w:rPr>
+      </w:pPr>
+      <w:r>
+        <w:rPr>
+          <w:rFonts w:ascii="MS UI Gothic" w:hAnsi="MS UI Gothic"/>
+        </w:rPr>
+        <w:lastRenderedPageBreak/>
+        <w:drawing>
+          <wp:inline distT="0" distB="0" distL="0" distR="0" wp14:anchorId="647CD0C6" wp14:editId="0DFEE325">
+            <wp:extent cx="5274310" cy="3630295"/>
+            <wp:effectExtent l="0" t="0" r="2540" b="8255"/>
+            <wp:docPr id="30" name="圖片 30"/>
+            <wp:cNvGraphicFramePr>
+              <a:graphicFrameLocks xmlns:a="http://schemas.openxmlformats.org/drawingml/2006/main" noChangeAspect="1"/>
+            </wp:cNvGraphicFramePr>
+            <a:graphic xmlns:a="http://schemas.openxmlformats.org/drawingml/2006/main">
+              <a:graphicData uri="http://schemas.openxmlformats.org/drawingml/2006/picture">
+                <pic:pic xmlns:pic="http://schemas.openxmlformats.org/drawingml/2006/picture">
+                  <pic:nvPicPr>
+                    <pic:cNvPr id="1" name=""/>
+                    <pic:cNvPicPr/>
+                  </pic:nvPicPr>
+                  <pic:blipFill>
+                    <a:blip r:embed="rId34"/>
+                    <a:stretch>
+                      <a:fillRect/>
+                    </a:stretch>
+                  </pic:blipFill>
+                  <pic:spPr>
+                    <a:xfrm>
+                      <a:off x="0" y="0"/>
+                      <a:ext cx="5274310" cy="3630295"/>
+                    </a:xfrm>
+                    <a:prstGeom prst="rect">
+                      <a:avLst/>
+                    </a:prstGeom>
+                  </pic:spPr>
+                </pic:pic>
+              </a:graphicData>
+            </a:graphic>
+          </wp:inline>
+        </w:drawing>
+      </w:r>
+    </w:p>
+    <w:p>
+      <w:pPr>
+        <w:rPr>
+          <w:rFonts w:ascii="MS UI Gothic" w:hAnsi="MS UI Gothic"/>
+        </w:rPr>
+      </w:pPr>
+    </w:p>
+    <w:p>
+      <w:pPr>
+        <w:rPr>
+          <w:rFonts w:ascii="MS UI Gothic" w:hAnsi="MS UI Gothic"/>
+        </w:rPr>
+      </w:pPr>
+    </w:p>
+    <w:p>
+      <w:pPr>
+        <w:rPr>
+          <w:rFonts w:ascii="MS UI Gothic" w:hAnsi="MS UI Gothic"/>
+        </w:rPr>
+      </w:pPr>
+      <w:r>
+        <w:rPr>
+          <w:rFonts w:ascii="MS UI Gothic" w:hAnsi="MS UI Gothic"/>
+        </w:rPr>
+        <w:drawing>
+          <wp:inline distT="0" distB="0" distL="0" distR="0" wp14:anchorId="1AA6C63A" wp14:editId="07A4CF03">
+            <wp:extent cx="5274310" cy="3479800"/>
+            <wp:effectExtent l="0" t="0" r="2540" b="6350"/>
+            <wp:docPr id="32" name="圖片 32"/>
+            <wp:cNvGraphicFramePr>
+              <a:graphicFrameLocks xmlns:a="http://schemas.openxmlformats.org/drawingml/2006/main" noChangeAspect="1"/>
+            </wp:cNvGraphicFramePr>
+            <a:graphic xmlns:a="http://schemas.openxmlformats.org/drawingml/2006/main">
+              <a:graphicData uri="http://schemas.openxmlformats.org/drawingml/2006/picture">
+                <pic:pic xmlns:pic="http://schemas.openxmlformats.org/drawingml/2006/picture">
+                  <pic:nvPicPr>
+                    <pic:cNvPr id="1" name=""/>
+                    <pic:cNvPicPr/>
+                  </pic:nvPicPr>
+                  <pic:blipFill>
+                    <a:blip r:embed="rId35"/>
+                    <a:stretch>
+                      <a:fillRect/>
+                    </a:stretch>
+                  </pic:blipFill>
+                  <pic:spPr>
+                    <a:xfrm>
+                      <a:off x="0" y="0"/>
+                      <a:ext cx="5274310" cy="3479800"/>
+                    </a:xfrm>
+                    <a:prstGeom prst="rect">
+                      <a:avLst/>
+                    </a:prstGeom>
+                  </pic:spPr>
+                </pic:pic>
+              </a:graphicData>
+            </a:graphic>
+          </wp:inline>
+        </w:drawing>
+      </w:r>
+    </w:p>
+    <w:p>
+      <w:pPr>
+        <w:rPr>
+          <w:rFonts w:ascii="MS UI Gothic" w:hAnsi="MS UI Gothic"/>
+        </w:rPr>
+      </w:pPr>
+    </w:p>
+    <w:p>
+      <w:pPr>
+        <w:rPr>
+          <w:rFonts w:ascii="MS UI Gothic" w:hAnsi="MS UI Gothic" w:hint="eastAsia"/>
+        </w:rPr>
+      </w:pPr>
+    </w:p>
+    <w:p>
+      <w:pPr>
+        <w:rPr>
+          <w:rFonts w:ascii="MS UI Gothic" w:hAnsi="MS UI Gothic" w:hint="eastAsia"/>
         </w:rPr>
       </w:pPr>
     </w:p>
@@ -3954,7 +4449,68 @@
     <w:p>
       <w:pPr>
         <w:rPr>
-          <w:rFonts w:ascii="MS UI Gothic" w:eastAsia="MS UI Gothic" w:hAnsi="MS UI Gothic"/>
+          <w:rFonts w:ascii="MS UI Gothic" w:hAnsi="MS UI Gothic"/>
+        </w:rPr>
+      </w:pPr>
+    </w:p>
+    <w:p>
+      <w:pPr>
+        <w:rPr>
+          <w:rFonts w:ascii="MS UI Gothic" w:hAnsi="MS UI Gothic"/>
+        </w:rPr>
+      </w:pPr>
+    </w:p>
+    <w:p>
+      <w:pPr>
+        <w:rPr>
+          <w:rFonts w:ascii="MS UI Gothic" w:hAnsi="MS UI Gothic"/>
+        </w:rPr>
+      </w:pPr>
+      <w:r>
+        <w:rPr>
+          <w:rFonts w:ascii="MS UI Gothic" w:hAnsi="MS UI Gothic"/>
+        </w:rPr>
+        <w:drawing>
+          <wp:inline distT="0" distB="0" distL="0" distR="0" wp14:anchorId="4282A058" wp14:editId="14433125">
+            <wp:extent cx="5274310" cy="3244850"/>
+            <wp:effectExtent l="0" t="0" r="2540" b="0"/>
+            <wp:docPr id="31" name="圖片 31"/>
+            <wp:cNvGraphicFramePr>
+              <a:graphicFrameLocks xmlns:a="http://schemas.openxmlformats.org/drawingml/2006/main" noChangeAspect="1"/>
+            </wp:cNvGraphicFramePr>
+            <a:graphic xmlns:a="http://schemas.openxmlformats.org/drawingml/2006/main">
+              <a:graphicData uri="http://schemas.openxmlformats.org/drawingml/2006/picture">
+                <pic:pic xmlns:pic="http://schemas.openxmlformats.org/drawingml/2006/picture">
+                  <pic:nvPicPr>
+                    <pic:cNvPr id="1" name=""/>
+                    <pic:cNvPicPr/>
+                  </pic:nvPicPr>
+                  <pic:blipFill>
+                    <a:blip r:embed="rId36"/>
+                    <a:stretch>
+                      <a:fillRect/>
+                    </a:stretch>
+                  </pic:blipFill>
+                  <pic:spPr>
+                    <a:xfrm>
+                      <a:off x="0" y="0"/>
+                      <a:ext cx="5274310" cy="3244850"/>
+                    </a:xfrm>
+                    <a:prstGeom prst="rect">
+                      <a:avLst/>
+                    </a:prstGeom>
+                  </pic:spPr>
+                </pic:pic>
+              </a:graphicData>
+            </a:graphic>
+          </wp:inline>
+        </w:drawing>
+      </w:r>
+    </w:p>
+    <w:p>
+      <w:pPr>
+        <w:rPr>
+          <w:rFonts w:ascii="MS UI Gothic" w:hAnsi="MS UI Gothic" w:hint="eastAsia"/>
         </w:rPr>
       </w:pPr>
     </w:p>
@@ -3970,23 +4526,139 @@
           <w:rFonts w:ascii="MS UI Gothic" w:eastAsia="MS UI Gothic" w:hAnsi="MS UI Gothic"/>
           <w:sz w:val="28"/>
         </w:rPr>
+        <w:t>Part 2-4: Approximate Q-learning</w:t>
+      </w:r>
+    </w:p>
+    <w:p>
+      <w:pPr>
+        <w:rPr>
+          <w:rFonts w:ascii="MS UI Gothic" w:hAnsi="MS UI Gothic" w:hint="eastAsia"/>
+        </w:rPr>
+      </w:pPr>
+      <w:bookmarkStart w:id="0" w:name="_GoBack"/>
+      <w:bookmarkEnd w:id="0"/>
+    </w:p>
+    <w:p>
+      <w:pPr>
+        <w:rPr>
+          <w:rFonts w:ascii="MS UI Gothic" w:hAnsi="MS UI Gothic"/>
+        </w:rPr>
+      </w:pPr>
+      <w:r>
+        <w:rPr>
+          <w:rFonts w:ascii="MS UI Gothic" w:hAnsi="MS UI Gothic"/>
+        </w:rPr>
         <w:lastRenderedPageBreak/>
-        <w:t>Part 2-4: Approximate Q-learning</w:t>
-      </w:r>
-    </w:p>
-    <w:p>
-      <w:pPr>
-        <w:rPr>
-          <w:rFonts w:ascii="MS UI Gothic" w:eastAsia="MS UI Gothic" w:hAnsi="MS UI Gothic"/>
-          <w:sz w:val="28"/>
-        </w:rPr>
-      </w:pPr>
-    </w:p>
-    <w:p>
-      <w:pPr>
-        <w:rPr>
-          <w:rFonts w:ascii="MS UI Gothic" w:eastAsia="MS UI Gothic" w:hAnsi="MS UI Gothic"/>
-          <w:sz w:val="28"/>
+        <w:drawing>
+          <wp:inline distT="0" distB="0" distL="0" distR="0" wp14:anchorId="61BEDAAE" wp14:editId="63EDE350">
+            <wp:extent cx="5274310" cy="7287895"/>
+            <wp:effectExtent l="0" t="0" r="2540" b="8255"/>
+            <wp:docPr id="34" name="圖片 34"/>
+            <wp:cNvGraphicFramePr>
+              <a:graphicFrameLocks xmlns:a="http://schemas.openxmlformats.org/drawingml/2006/main" noChangeAspect="1"/>
+            </wp:cNvGraphicFramePr>
+            <a:graphic xmlns:a="http://schemas.openxmlformats.org/drawingml/2006/main">
+              <a:graphicData uri="http://schemas.openxmlformats.org/drawingml/2006/picture">
+                <pic:pic xmlns:pic="http://schemas.openxmlformats.org/drawingml/2006/picture">
+                  <pic:nvPicPr>
+                    <pic:cNvPr id="1" name=""/>
+                    <pic:cNvPicPr/>
+                  </pic:nvPicPr>
+                  <pic:blipFill>
+                    <a:blip r:embed="rId37"/>
+                    <a:stretch>
+                      <a:fillRect/>
+                    </a:stretch>
+                  </pic:blipFill>
+                  <pic:spPr>
+                    <a:xfrm>
+                      <a:off x="0" y="0"/>
+                      <a:ext cx="5274310" cy="7287895"/>
+                    </a:xfrm>
+                    <a:prstGeom prst="rect">
+                      <a:avLst/>
+                    </a:prstGeom>
+                  </pic:spPr>
+                </pic:pic>
+              </a:graphicData>
+            </a:graphic>
+          </wp:inline>
+        </w:drawing>
+      </w:r>
+    </w:p>
+    <w:p>
+      <w:pPr>
+        <w:rPr>
+          <w:rFonts w:ascii="MS UI Gothic" w:hAnsi="MS UI Gothic"/>
+        </w:rPr>
+      </w:pPr>
+    </w:p>
+    <w:p>
+      <w:pPr>
+        <w:rPr>
+          <w:rFonts w:ascii="MS UI Gothic" w:hAnsi="MS UI Gothic"/>
+        </w:rPr>
+      </w:pPr>
+    </w:p>
+    <w:p>
+      <w:pPr>
+        <w:rPr>
+          <w:rFonts w:ascii="MS UI Gothic" w:hAnsi="MS UI Gothic"/>
+        </w:rPr>
+      </w:pPr>
+      <w:r>
+        <w:rPr>
+          <w:rFonts w:ascii="MS UI Gothic" w:hAnsi="MS UI Gothic"/>
+        </w:rPr>
+        <w:lastRenderedPageBreak/>
+        <w:drawing>
+          <wp:inline distT="0" distB="0" distL="0" distR="0" wp14:anchorId="711898C7" wp14:editId="3107FE82">
+            <wp:extent cx="5274310" cy="1699260"/>
+            <wp:effectExtent l="0" t="0" r="2540" b="0"/>
+            <wp:docPr id="35" name="圖片 35"/>
+            <wp:cNvGraphicFramePr>
+              <a:graphicFrameLocks xmlns:a="http://schemas.openxmlformats.org/drawingml/2006/main" noChangeAspect="1"/>
+            </wp:cNvGraphicFramePr>
+            <a:graphic xmlns:a="http://schemas.openxmlformats.org/drawingml/2006/main">
+              <a:graphicData uri="http://schemas.openxmlformats.org/drawingml/2006/picture">
+                <pic:pic xmlns:pic="http://schemas.openxmlformats.org/drawingml/2006/picture">
+                  <pic:nvPicPr>
+                    <pic:cNvPr id="1" name=""/>
+                    <pic:cNvPicPr/>
+                  </pic:nvPicPr>
+                  <pic:blipFill>
+                    <a:blip r:embed="rId38"/>
+                    <a:stretch>
+                      <a:fillRect/>
+                    </a:stretch>
+                  </pic:blipFill>
+                  <pic:spPr>
+                    <a:xfrm>
+                      <a:off x="0" y="0"/>
+                      <a:ext cx="5274310" cy="1699260"/>
+                    </a:xfrm>
+                    <a:prstGeom prst="rect">
+                      <a:avLst/>
+                    </a:prstGeom>
+                  </pic:spPr>
+                </pic:pic>
+              </a:graphicData>
+            </a:graphic>
+          </wp:inline>
+        </w:drawing>
+      </w:r>
+    </w:p>
+    <w:p>
+      <w:pPr>
+        <w:rPr>
+          <w:rFonts w:ascii="MS UI Gothic" w:hAnsi="MS UI Gothic"/>
+        </w:rPr>
+      </w:pPr>
+    </w:p>
+    <w:p>
+      <w:pPr>
+        <w:rPr>
+          <w:rFonts w:ascii="MS UI Gothic" w:hAnsi="MS UI Gothic" w:hint="eastAsia"/>
         </w:rPr>
       </w:pPr>
     </w:p>
@@ -4032,40 +4704,60 @@
           <w:sz w:val="28"/>
         </w:rPr>
       </w:pPr>
-    </w:p>
-    <w:p>
-      <w:pPr>
+      <w:r>
         <w:rPr>
           <w:rFonts w:ascii="MS UI Gothic" w:eastAsia="MS UI Gothic" w:hAnsi="MS UI Gothic"/>
-          <w:b/>
-          <w:sz w:val="36"/>
-        </w:rPr>
-      </w:pPr>
-      <w:r>
-        <w:rPr>
-          <w:rFonts w:ascii="MS UI Gothic" w:eastAsia="MS UI Gothic" w:hAnsi="MS UI Gothic"/>
-          <w:b/>
-          <w:sz w:val="36"/>
-        </w:rPr>
-        <w:t xml:space="preserve">Part </w:t>
-      </w:r>
-      <w:proofErr w:type="gramStart"/>
-      <w:r>
-        <w:rPr>
-          <w:rFonts w:ascii="MS UI Gothic" w:eastAsia="MS UI Gothic" w:hAnsi="MS UI Gothic"/>
-          <w:b/>
-          <w:sz w:val="36"/>
-        </w:rPr>
-        <w:t>4 :</w:t>
-      </w:r>
-      <w:proofErr w:type="gramEnd"/>
-      <w:r>
-        <w:rPr>
-          <w:rFonts w:ascii="MS UI Gothic" w:eastAsia="MS UI Gothic" w:hAnsi="MS UI Gothic"/>
-          <w:b/>
-          <w:sz w:val="36"/>
-        </w:rPr>
-        <w:t xml:space="preserve"> Try other SOTA methods (Bonus)</w:t>
+          <w:noProof/>
+          <w:sz w:val="28"/>
+        </w:rPr>
+        <w:drawing>
+          <wp:inline distT="0" distB="0" distL="0" distR="0" wp14:anchorId="6960EEA0" wp14:editId="46AF6A2F">
+            <wp:extent cx="5273040" cy="219075"/>
+            <wp:effectExtent l="0" t="0" r="3810" b="9525"/>
+            <wp:docPr id="38" name="圖片 38"/>
+            <wp:cNvGraphicFramePr>
+              <a:graphicFrameLocks xmlns:a="http://schemas.openxmlformats.org/drawingml/2006/main" noChangeAspect="1"/>
+            </wp:cNvGraphicFramePr>
+            <a:graphic xmlns:a="http://schemas.openxmlformats.org/drawingml/2006/main">
+              <a:graphicData uri="http://schemas.openxmlformats.org/drawingml/2006/picture">
+                <pic:pic xmlns:pic="http://schemas.openxmlformats.org/drawingml/2006/picture">
+                  <pic:nvPicPr>
+                    <pic:cNvPr id="0" name="Picture 3"/>
+                    <pic:cNvPicPr>
+                      <a:picLocks noChangeAspect="1" noChangeArrowheads="1"/>
+                    </pic:cNvPicPr>
+                  </pic:nvPicPr>
+                  <pic:blipFill>
+                    <a:blip r:embed="rId39" cstate="print">
+                      <a:extLst>
+                        <a:ext uri="{28A0092B-C50C-407E-A947-70E740481C1C}">
+                          <a14:useLocalDpi xmlns:a14="http://schemas.microsoft.com/office/drawing/2010/main" val="0"/>
+                        </a:ext>
+                      </a:extLst>
+                    </a:blip>
+                    <a:srcRect/>
+                    <a:stretch>
+                      <a:fillRect/>
+                    </a:stretch>
+                  </pic:blipFill>
+                  <pic:spPr bwMode="auto">
+                    <a:xfrm>
+                      <a:off x="0" y="0"/>
+                      <a:ext cx="5273040" cy="219075"/>
+                    </a:xfrm>
+                    <a:prstGeom prst="rect">
+                      <a:avLst/>
+                    </a:prstGeom>
+                    <a:noFill/>
+                    <a:ln>
+                      <a:noFill/>
+                    </a:ln>
+                  </pic:spPr>
+                </pic:pic>
+              </a:graphicData>
+            </a:graphic>
+          </wp:inline>
+        </w:drawing>
       </w:r>
     </w:p>
     <w:p>
@@ -4075,6 +4767,61 @@
           <w:sz w:val="28"/>
         </w:rPr>
       </w:pPr>
+      <w:r>
+        <w:rPr>
+          <w:rFonts w:ascii="MS UI Gothic" w:eastAsia="MS UI Gothic" w:hAnsi="MS UI Gothic"/>
+          <w:noProof/>
+          <w:sz w:val="28"/>
+        </w:rPr>
+        <w:drawing>
+          <wp:inline distT="0" distB="0" distL="0" distR="0" wp14:anchorId="117E6EEA" wp14:editId="3A71C2F3">
+            <wp:extent cx="5267325" cy="269240"/>
+            <wp:effectExtent l="0" t="0" r="9525" b="0"/>
+            <wp:docPr id="37" name="圖片 37"/>
+            <wp:cNvGraphicFramePr>
+              <a:graphicFrameLocks xmlns:a="http://schemas.openxmlformats.org/drawingml/2006/main" noChangeAspect="1"/>
+            </wp:cNvGraphicFramePr>
+            <a:graphic xmlns:a="http://schemas.openxmlformats.org/drawingml/2006/main">
+              <a:graphicData uri="http://schemas.openxmlformats.org/drawingml/2006/picture">
+                <pic:pic xmlns:pic="http://schemas.openxmlformats.org/drawingml/2006/picture">
+                  <pic:nvPicPr>
+                    <pic:cNvPr id="0" name="Picture 2"/>
+                    <pic:cNvPicPr>
+                      <a:picLocks noChangeAspect="1" noChangeArrowheads="1"/>
+                    </pic:cNvPicPr>
+                  </pic:nvPicPr>
+                  <pic:blipFill>
+                    <a:blip r:embed="rId40" cstate="print">
+                      <a:extLst>
+                        <a:ext uri="{28A0092B-C50C-407E-A947-70E740481C1C}">
+                          <a14:useLocalDpi xmlns:a14="http://schemas.microsoft.com/office/drawing/2010/main" val="0"/>
+                        </a:ext>
+                      </a:extLst>
+                    </a:blip>
+                    <a:srcRect/>
+                    <a:stretch>
+                      <a:fillRect/>
+                    </a:stretch>
+                  </pic:blipFill>
+                  <pic:spPr bwMode="auto">
+                    <a:xfrm>
+                      <a:off x="0" y="0"/>
+                      <a:ext cx="5267325" cy="269240"/>
+                    </a:xfrm>
+                    <a:prstGeom prst="rect">
+                      <a:avLst/>
+                    </a:prstGeom>
+                    <a:noFill/>
+                    <a:ln>
+                      <a:noFill/>
+                    </a:ln>
+                  </pic:spPr>
+                </pic:pic>
+              </a:graphicData>
+            </a:graphic>
+          </wp:inline>
+        </w:drawing>
+      </w:r>
     </w:p>
     <w:p>
       <w:pPr>
@@ -4083,6 +4830,61 @@
           <w:sz w:val="28"/>
         </w:rPr>
       </w:pPr>
+      <w:r>
+        <w:rPr>
+          <w:rFonts w:ascii="MS UI Gothic" w:eastAsia="MS UI Gothic" w:hAnsi="MS UI Gothic"/>
+          <w:noProof/>
+          <w:sz w:val="28"/>
+        </w:rPr>
+        <w:drawing>
+          <wp:inline distT="0" distB="0" distL="0" distR="0">
+            <wp:extent cx="5267325" cy="1009650"/>
+            <wp:effectExtent l="0" t="0" r="9525" b="0"/>
+            <wp:docPr id="36" name="圖片 36"/>
+            <wp:cNvGraphicFramePr>
+              <a:graphicFrameLocks xmlns:a="http://schemas.openxmlformats.org/drawingml/2006/main" noChangeAspect="1"/>
+            </wp:cNvGraphicFramePr>
+            <a:graphic xmlns:a="http://schemas.openxmlformats.org/drawingml/2006/main">
+              <a:graphicData uri="http://schemas.openxmlformats.org/drawingml/2006/picture">
+                <pic:pic xmlns:pic="http://schemas.openxmlformats.org/drawingml/2006/picture">
+                  <pic:nvPicPr>
+                    <pic:cNvPr id="0" name="Picture 1"/>
+                    <pic:cNvPicPr>
+                      <a:picLocks noChangeAspect="1" noChangeArrowheads="1"/>
+                    </pic:cNvPicPr>
+                  </pic:nvPicPr>
+                  <pic:blipFill>
+                    <a:blip r:embed="rId41" cstate="print">
+                      <a:extLst>
+                        <a:ext uri="{28A0092B-C50C-407E-A947-70E740481C1C}">
+                          <a14:useLocalDpi xmlns:a14="http://schemas.microsoft.com/office/drawing/2010/main" val="0"/>
+                        </a:ext>
+                      </a:extLst>
+                    </a:blip>
+                    <a:srcRect/>
+                    <a:stretch>
+                      <a:fillRect/>
+                    </a:stretch>
+                  </pic:blipFill>
+                  <pic:spPr bwMode="auto">
+                    <a:xfrm>
+                      <a:off x="0" y="0"/>
+                      <a:ext cx="5267325" cy="1009650"/>
+                    </a:xfrm>
+                    <a:prstGeom prst="rect">
+                      <a:avLst/>
+                    </a:prstGeom>
+                    <a:noFill/>
+                    <a:ln>
+                      <a:noFill/>
+                    </a:ln>
+                  </pic:spPr>
+                </pic:pic>
+              </a:graphicData>
+            </a:graphic>
+          </wp:inline>
+        </w:drawing>
+      </w:r>
     </w:p>
     <w:sectPr>
       <w:pgSz w:w="11906" w:h="16838"/>
@@ -4092,6 +4894,44 @@
     </w:sectPr>
   </w:body>
 </w:document>
+</file>
+
+<file path=word/endnotes.xml><?xml version="1.0" encoding="utf-8"?>
+<w:endnotes xmlns:wpc="http://schemas.microsoft.com/office/word/2010/wordprocessingCanvas" xmlns:cx="http://schemas.microsoft.com/office/drawing/2014/chartex" xmlns:cx1="http://schemas.microsoft.com/office/drawing/2015/9/8/chartex" xmlns:cx2="http://schemas.microsoft.com/office/drawing/2015/10/21/chartex" xmlns:cx3="http://schemas.microsoft.com/office/drawing/2016/5/9/chartex" xmlns:cx4="http://schemas.microsoft.com/office/drawing/2016/5/10/chartex" xmlns:cx5="http://schemas.microsoft.com/office/drawing/2016/5/11/chartex" xmlns:cx6="http://schemas.microsoft.com/office/drawing/2016/5/12/chartex" xmlns:cx7="http://schemas.microsoft.com/office/drawing/2016/5/13/chartex" xmlns:cx8="http://schemas.microsoft.com/office/drawing/2016/5/14/chartex" xmlns:mc="http://schemas.openxmlformats.org/markup-compatibility/2006" xmlns:aink="http://schemas.microsoft.com/office/drawing/2016/ink" xmlns:am3d="http://schemas.microsoft.com/office/drawing/2017/model3d" xmlns:o="urn:schemas-microsoft-com:office:office" xmlns:r="http://schemas.openxmlformats.org/officeDocument/2006/relationships" xmlns:m="http://schemas.openxmlformats.org/officeDocument/2006/math" xmlns:v="urn:schemas-microsoft-com:vml" xmlns:wp14="http://schemas.microsoft.com/office/word/2010/wordprocessingDrawing" xmlns:wp="http://schemas.openxmlformats.org/drawingml/2006/wordprocessingDrawing" xmlns:w10="urn:schemas-microsoft-com:office:word" xmlns:w="http://schemas.openxmlformats.org/wordprocessingml/2006/main" xmlns:w14="http://schemas.microsoft.com/office/word/2010/wordml" xmlns:w15="http://schemas.microsoft.com/office/word/2012/wordml" xmlns:w16cid="http://schemas.microsoft.com/office/word/2016/wordml/cid" xmlns:w16se="http://schemas.microsoft.com/office/word/2015/wordml/symex" xmlns:wpg="http://schemas.microsoft.com/office/word/2010/wordprocessingGroup" xmlns:wpi="http://schemas.microsoft.com/office/word/2010/wordprocessingInk" xmlns:wne="http://schemas.microsoft.com/office/word/2006/wordml" xmlns:wps="http://schemas.microsoft.com/office/word/2010/wordprocessingShape" mc:Ignorable="w14 w15 w16se w16cid wp14">
+  <w:endnote w:type="separator" w:id="-1">
+    <w:p>
+      <w:r>
+        <w:separator/>
+      </w:r>
+    </w:p>
+  </w:endnote>
+  <w:endnote w:type="continuationSeparator" w:id="0">
+    <w:p>
+      <w:r>
+        <w:continuationSeparator/>
+      </w:r>
+    </w:p>
+  </w:endnote>
+</w:endnotes>
+</file>
+
+<file path=word/footnotes.xml><?xml version="1.0" encoding="utf-8"?>
+<w:footnotes xmlns:wpc="http://schemas.microsoft.com/office/word/2010/wordprocessingCanvas" xmlns:cx="http://schemas.microsoft.com/office/drawing/2014/chartex" xmlns:cx1="http://schemas.microsoft.com/office/drawing/2015/9/8/chartex" xmlns:cx2="http://schemas.microsoft.com/office/drawing/2015/10/21/chartex" xmlns:cx3="http://schemas.microsoft.com/office/drawing/2016/5/9/chartex" xmlns:cx4="http://schemas.microsoft.com/office/drawing/2016/5/10/chartex" xmlns:cx5="http://schemas.microsoft.com/office/drawing/2016/5/11/chartex" xmlns:cx6="http://schemas.microsoft.com/office/drawing/2016/5/12/chartex" xmlns:cx7="http://schemas.microsoft.com/office/drawing/2016/5/13/chartex" xmlns:cx8="http://schemas.microsoft.com/office/drawing/2016/5/14/chartex" xmlns:mc="http://schemas.openxmlformats.org/markup-compatibility/2006" xmlns:aink="http://schemas.microsoft.com/office/drawing/2016/ink" xmlns:am3d="http://schemas.microsoft.com/office/drawing/2017/model3d" xmlns:o="urn:schemas-microsoft-com:office:office" xmlns:r="http://schemas.openxmlformats.org/officeDocument/2006/relationships" xmlns:m="http://schemas.openxmlformats.org/officeDocument/2006/math" xmlns:v="urn:schemas-microsoft-com:vml" xmlns:wp14="http://schemas.microsoft.com/office/word/2010/wordprocessingDrawing" xmlns:wp="http://schemas.openxmlformats.org/drawingml/2006/wordprocessingDrawing" xmlns:w10="urn:schemas-microsoft-com:office:word" xmlns:w="http://schemas.openxmlformats.org/wordprocessingml/2006/main" xmlns:w14="http://schemas.microsoft.com/office/word/2010/wordml" xmlns:w15="http://schemas.microsoft.com/office/word/2012/wordml" xmlns:w16cid="http://schemas.microsoft.com/office/word/2016/wordml/cid" xmlns:w16se="http://schemas.microsoft.com/office/word/2015/wordml/symex" xmlns:wpg="http://schemas.microsoft.com/office/word/2010/wordprocessingGroup" xmlns:wpi="http://schemas.microsoft.com/office/word/2010/wordprocessingInk" xmlns:wne="http://schemas.microsoft.com/office/word/2006/wordml" xmlns:wps="http://schemas.microsoft.com/office/word/2010/wordprocessingShape" mc:Ignorable="w14 w15 w16se w16cid wp14">
+  <w:footnote w:type="separator" w:id="-1">
+    <w:p>
+      <w:r>
+        <w:separator/>
+      </w:r>
+    </w:p>
+  </w:footnote>
+  <w:footnote w:type="continuationSeparator" w:id="0">
+    <w:p>
+      <w:r>
+        <w:continuationSeparator/>
+      </w:r>
+    </w:p>
+  </w:footnote>
+</w:footnotes>
 </file>
 
 <file path=word/styles.xml><?xml version="1.0" encoding="utf-8"?>
@@ -4543,6 +5383,66 @@
       <w:shd w:val="clear" w:color="auto" w:fill="E1DFDD"/>
     </w:rPr>
   </w:style>
+  <w:style w:type="paragraph" w:styleId="a5">
+    <w:name w:val="header"/>
+    <w:basedOn w:val="a"/>
+    <w:link w:val="a6"/>
+    <w:uiPriority w:val="99"/>
+    <w:unhideWhenUsed/>
+    <w:rsid w:val="0024179A"/>
+    <w:pPr>
+      <w:tabs>
+        <w:tab w:val="center" w:pos="4153"/>
+        <w:tab w:val="right" w:pos="8306"/>
+      </w:tabs>
+      <w:snapToGrid w:val="0"/>
+    </w:pPr>
+    <w:rPr>
+      <w:sz w:val="20"/>
+      <w:szCs w:val="20"/>
+    </w:rPr>
+  </w:style>
+  <w:style w:type="character" w:customStyle="1" w:styleId="a6">
+    <w:name w:val="頁首 字元"/>
+    <w:basedOn w:val="a0"/>
+    <w:link w:val="a5"/>
+    <w:uiPriority w:val="99"/>
+    <w:rsid w:val="0024179A"/>
+    <w:rPr>
+      <w:sz w:val="20"/>
+      <w:szCs w:val="20"/>
+    </w:rPr>
+  </w:style>
+  <w:style w:type="paragraph" w:styleId="a7">
+    <w:name w:val="footer"/>
+    <w:basedOn w:val="a"/>
+    <w:link w:val="a8"/>
+    <w:uiPriority w:val="99"/>
+    <w:unhideWhenUsed/>
+    <w:rsid w:val="0024179A"/>
+    <w:pPr>
+      <w:tabs>
+        <w:tab w:val="center" w:pos="4153"/>
+        <w:tab w:val="right" w:pos="8306"/>
+      </w:tabs>
+      <w:snapToGrid w:val="0"/>
+    </w:pPr>
+    <w:rPr>
+      <w:sz w:val="20"/>
+      <w:szCs w:val="20"/>
+    </w:rPr>
+  </w:style>
+  <w:style w:type="character" w:customStyle="1" w:styleId="a8">
+    <w:name w:val="頁尾 字元"/>
+    <w:basedOn w:val="a0"/>
+    <w:link w:val="a7"/>
+    <w:uiPriority w:val="99"/>
+    <w:rsid w:val="0024179A"/>
+    <w:rPr>
+      <w:sz w:val="20"/>
+      <w:szCs w:val="20"/>
+    </w:rPr>
+  </w:style>
 </w:styles>
 </file>
 

</xml_diff>

<commit_message>
report & NEWLY TESTES  DQN agent
</commit_message>
<xml_diff>
--- a/hw3/hw3_0716304.docx
+++ b/hw3/hw3_0716304.docx
@@ -6287,8 +6287,6 @@
           </wp:inline>
         </w:drawing>
       </w:r>
-      <w:bookmarkStart w:id="0" w:name="_GoBack"/>
-      <w:bookmarkEnd w:id="0"/>
     </w:p>
     <w:p>
       <w:pPr>
@@ -6417,10 +6415,18 @@
               <w:rPr>
                 <w:rFonts w:ascii="MS UI Gothic" w:hAnsi="MS UI Gothic"/>
               </w:rPr>
-              <w:t>9%</w:t>
+              <w:t>0</w:t>
+            </w:r>
+            <w:r>
+              <w:rPr>
+                <w:rFonts w:ascii="MS UI Gothic" w:hAnsi="MS UI Gothic"/>
+              </w:rPr>
+              <w:t>%</w:t>
             </w:r>
           </w:p>
         </w:tc>
+        <w:bookmarkStart w:id="0" w:name="_GoBack"/>
+        <w:bookmarkEnd w:id="0"/>
       </w:tr>
       <w:tr>
         <w:trPr>
@@ -6466,9 +6472,21 @@
             <w:pPr>
               <w:jc w:val="center"/>
               <w:rPr>
-                <w:rFonts w:ascii="MS UI Gothic" w:eastAsia="MS UI Gothic" w:hAnsi="MS UI Gothic" w:hint="eastAsia"/>
+                <w:rFonts w:ascii="MS UI Gothic" w:hAnsi="MS UI Gothic" w:hint="eastAsia"/>
               </w:rPr>
             </w:pPr>
+            <w:r>
+              <w:rPr>
+                <w:rFonts w:ascii="MS UI Gothic" w:hAnsi="MS UI Gothic" w:hint="eastAsia"/>
+              </w:rPr>
+              <w:t>4</w:t>
+            </w:r>
+            <w:r>
+              <w:rPr>
+                <w:rFonts w:ascii="MS UI Gothic" w:hAnsi="MS UI Gothic"/>
+              </w:rPr>
+              <w:t>9%</w:t>
+            </w:r>
           </w:p>
         </w:tc>
       </w:tr>
@@ -6514,9 +6532,21 @@
             <w:pPr>
               <w:jc w:val="center"/>
               <w:rPr>
-                <w:rFonts w:ascii="MS UI Gothic" w:eastAsia="MS UI Gothic" w:hAnsi="MS UI Gothic" w:hint="eastAsia"/>
+                <w:rFonts w:ascii="MS UI Gothic" w:hAnsi="MS UI Gothic" w:hint="eastAsia"/>
               </w:rPr>
             </w:pPr>
+            <w:r>
+              <w:rPr>
+                <w:rFonts w:ascii="MS UI Gothic" w:hAnsi="MS UI Gothic" w:hint="eastAsia"/>
+              </w:rPr>
+              <w:t>8</w:t>
+            </w:r>
+            <w:r>
+              <w:rPr>
+                <w:rFonts w:ascii="MS UI Gothic" w:hAnsi="MS UI Gothic"/>
+              </w:rPr>
+              <w:t>3%</w:t>
+            </w:r>
           </w:p>
         </w:tc>
       </w:tr>
@@ -6556,9 +6586,21 @@
             <w:pPr>
               <w:jc w:val="center"/>
               <w:rPr>
-                <w:rFonts w:ascii="MS UI Gothic" w:eastAsia="MS UI Gothic" w:hAnsi="MS UI Gothic" w:hint="eastAsia"/>
+                <w:rFonts w:ascii="MS UI Gothic" w:hAnsi="MS UI Gothic" w:hint="eastAsia"/>
               </w:rPr>
             </w:pPr>
+            <w:r>
+              <w:rPr>
+                <w:rFonts w:ascii="MS UI Gothic" w:hAnsi="MS UI Gothic" w:hint="eastAsia"/>
+              </w:rPr>
+              <w:t>8</w:t>
+            </w:r>
+            <w:r>
+              <w:rPr>
+                <w:rFonts w:ascii="MS UI Gothic" w:hAnsi="MS UI Gothic"/>
+              </w:rPr>
+              <w:t>9%</w:t>
+            </w:r>
           </w:p>
         </w:tc>
       </w:tr>

</xml_diff>